<commit_message>
removed uncessary code and added documntation in the report
</commit_message>
<xml_diff>
--- a/דוח.docx
+++ b/דוח.docx
@@ -4,12 +4,182 @@
   <w:body>
     <w:p>
       <w:pPr>
-        <w:bidi/>
-        <w:rPr>
-          <w:rFonts w:hint="cs"/>
+        <w:jc w:val="center"/>
+        <w:rPr>
+          <w:rFonts w:hint="cs"/>
+          <w:rtl/>
+          <w:lang w:val="en-US"/>
+        </w:rPr>
+      </w:pPr>
+      <w:r>
+        <w:rPr>
+          <w:rFonts w:hint="cs"/>
+          <w:rtl/>
+          <w:lang w:val="en-US"/>
+        </w:rPr>
+        <w:t>דוח ביולוגיה חישובית תרגיל 2</w:t>
+      </w:r>
+    </w:p>
+    <w:p>
+      <w:pPr>
+        <w:jc w:val="center"/>
+        <w:rPr>
+          <w:rtl/>
+          <w:lang w:val="en-US"/>
+        </w:rPr>
+      </w:pPr>
+      <w:r>
+        <w:rPr>
+          <w:rFonts w:hint="cs"/>
+          <w:rtl/>
+        </w:rPr>
+        <w:t xml:space="preserve">אייל קזולה 209133693 </w:t>
+      </w:r>
+      <w:r>
+        <w:rPr>
+          <w:rtl/>
+        </w:rPr>
+        <w:t>–</w:t>
+      </w:r>
+      <w:r>
+        <w:rPr>
+          <w:rFonts w:hint="cs"/>
+          <w:rtl/>
+        </w:rPr>
+        <w:t xml:space="preserve"> מדעי המחשב</w:t>
+      </w:r>
+    </w:p>
+    <w:p>
+      <w:pPr>
+        <w:jc w:val="center"/>
+        <w:rPr>
+          <w:rtl/>
+        </w:rPr>
+      </w:pPr>
+      <w:r>
+        <w:rPr>
+          <w:rFonts w:hint="cs"/>
+          <w:rtl/>
+        </w:rPr>
+        <w:t xml:space="preserve">דניאל טמיר 323127498 </w:t>
+      </w:r>
+      <w:r>
+        <w:rPr>
+          <w:rtl/>
+        </w:rPr>
+        <w:t>–</w:t>
+      </w:r>
+      <w:r>
+        <w:rPr>
+          <w:rFonts w:hint="cs"/>
+          <w:rtl/>
+        </w:rPr>
+        <w:t xml:space="preserve"> מדעי המחשב</w:t>
+      </w:r>
+    </w:p>
+    <w:p>
+      <w:pPr>
+        <w:jc w:val="center"/>
+        <w:rPr>
+          <w:rFonts w:ascii="Times New Roman" w:eastAsia="Times New Roman" w:hAnsi="Times New Roman" w:cs="Times New Roman"/>
+          <w:kern w:val="0"/>
+          <w:rtl/>
+        </w:rPr>
+      </w:pPr>
+      <w:r>
+        <w:rPr>
+          <w:rFonts w:ascii="Times New Roman" w:eastAsia="Times New Roman" w:hAnsi="Times New Roman" w:cs="Times New Roman" w:hint="cs"/>
+          <w:kern w:val="0"/>
+          <w:rtl/>
+        </w:rPr>
+        <w:t>אנחנו מודעים לדרישת הנוכחות בקורס כפי שפורטו במכתבים ובשיעור הראשון ולכך שמי שלא עומד בדרישה זו לא יוכל לעבור את הקורס</w:t>
+      </w:r>
+    </w:p>
+    <w:p>
+      <w:pPr>
+        <w:jc w:val="center"/>
+        <w:rPr>
+          <w:rFonts w:ascii="Times New Roman" w:eastAsia="Times New Roman" w:hAnsi="Times New Roman" w:cs="Times New Roman"/>
+          <w:kern w:val="0"/>
+        </w:rPr>
+      </w:pPr>
+      <w:r>
+        <w:rPr>
+          <w:rFonts w:ascii="Times New Roman" w:eastAsia="Times New Roman" w:hAnsi="Times New Roman" w:cs="Times New Roman"/>
+          <w:kern w:val="0"/>
+        </w:rPr>
+        <w:t>GITHUB REPOSITORY:</w:t>
+      </w:r>
+    </w:p>
+    <w:p>
+      <w:pPr>
+        <w:bidi/>
+        <w:rPr>
+          <w:rFonts w:ascii="Times New Roman" w:eastAsia="Times New Roman" w:hAnsi="Times New Roman" w:cs="Times New Roman"/>
+          <w:kern w:val="0"/>
+          <w:rtl/>
+        </w:rPr>
+      </w:pPr>
+      <w:hyperlink r:id="rId5" w:history="1">
+        <w:r>
+          <w:rPr>
+            <w:rStyle w:val="Hyperlink"/>
+            <w:rFonts w:ascii="Times New Roman" w:eastAsia="Times New Roman" w:hAnsi="Times New Roman" w:cs="Times New Roman"/>
+            <w:kern w:val="0"/>
+          </w:rPr>
+          <w:t>https://github.com/Dani3lTamir/Computational-Biology-2</w:t>
+        </w:r>
+      </w:hyperlink>
+      <w:r>
+        <w:rPr>
+          <w:rFonts w:ascii="Times New Roman" w:eastAsia="Times New Roman" w:hAnsi="Times New Roman" w:cs="Times New Roman" w:hint="cs"/>
+          <w:kern w:val="0"/>
+          <w:rtl/>
+        </w:rPr>
+        <w:t xml:space="preserve"> </w:t>
+      </w:r>
+    </w:p>
+    <w:p>
+      <w:pPr>
+        <w:bidi/>
+        <w:rPr>
+          <w:rFonts w:ascii="Times New Roman" w:eastAsia="Times New Roman" w:hAnsi="Times New Roman" w:cs="Times New Roman"/>
+          <w:kern w:val="0"/>
+        </w:rPr>
+      </w:pPr>
+      <w:r>
+        <w:rPr>
+          <w:rFonts w:ascii="Times New Roman" w:eastAsia="Times New Roman" w:hAnsi="Times New Roman" w:cs="Times New Roman" w:hint="cs"/>
+          <w:kern w:val="0"/>
+          <w:rtl/>
+        </w:rPr>
+        <w:t xml:space="preserve">על מנת להריץ את הקוד יש להוריד ולחלץ </w:t>
+      </w:r>
+      <w:r>
+        <w:rPr>
+          <w:rFonts w:ascii="Times New Roman" w:eastAsia="Times New Roman" w:hAnsi="Times New Roman" w:cs="Times New Roman" w:hint="cs"/>
+          <w:kern w:val="0"/>
+          <w:rtl/>
+        </w:rPr>
+        <w:t xml:space="preserve"> </w:t>
+      </w:r>
+      <w:r>
+        <w:rPr>
+          <w:rFonts w:ascii="Times New Roman" w:eastAsia="Times New Roman" w:hAnsi="Times New Roman" w:cs="Times New Roman" w:hint="cs"/>
+          <w:kern w:val="0"/>
+          <w:rtl/>
+        </w:rPr>
+        <w:t>את הריפוזיטורי</w:t>
+      </w:r>
+    </w:p>
+    <w:p>
+      <w:pPr>
+        <w:bidi/>
+        <w:rPr>
           <w:b/>
           <w:bCs/>
-          <w:rtl/>
+          <w:sz w:val="36"/>
+          <w:szCs w:val="36"/>
           <w:lang w:val="en-US"/>
         </w:rPr>
       </w:pPr>
@@ -18,46 +188,1757 @@
           <w:rFonts w:hint="cs"/>
           <w:b/>
           <w:bCs/>
-          <w:highlight w:val="yellow"/>
-          <w:rtl/>
-          <w:lang w:val="en-US"/>
-        </w:rPr>
-        <w:t>להסביר פה לעומק על כל שלב באלגוריתם</w:t>
-      </w:r>
-      <w:r>
-        <w:rPr>
+          <w:sz w:val="36"/>
+          <w:szCs w:val="36"/>
+          <w:rtl/>
+          <w:lang w:val="en-US"/>
+        </w:rPr>
+        <w:t>תיעוד</w:t>
+      </w:r>
+    </w:p>
+    <w:p>
+      <w:pPr>
+        <w:pStyle w:val="ListParagraph"/>
+        <w:numPr>
+          <w:ilvl w:val="0"/>
+          <w:numId w:val="1"/>
+        </w:numPr>
+        <w:bidi/>
+        <w:spacing w:before="100" w:beforeAutospacing="1" w:after="100" w:afterAutospacing="1" w:line="360" w:lineRule="auto"/>
+        <w:outlineLvl w:val="2"/>
+        <w:rPr>
+          <w:rFonts w:ascii="David" w:eastAsia="Times New Roman" w:hAnsi="David" w:cs="David"/>
+          <w:kern w:val="0"/>
+          <w:rtl/>
+          <w14:ligatures w14:val="none"/>
+        </w:rPr>
+      </w:pPr>
+      <w:r>
+        <w:rPr>
+          <w:rFonts w:ascii="David" w:eastAsia="Times New Roman" w:hAnsi="David" w:cs="David" w:hint="cs"/>
+          <w:kern w:val="0"/>
+          <w:rtl/>
+          <w14:ligatures w14:val="none"/>
+        </w:rPr>
+        <w:t>איך</w:t>
+      </w:r>
+      <w:r>
+        <w:rPr>
+          <w:rFonts w:ascii="David" w:eastAsia="Times New Roman" w:hAnsi="David" w:cs="David"/>
+          <w:kern w:val="0"/>
+          <w:rtl/>
+          <w14:ligatures w14:val="none"/>
+        </w:rPr>
+        <w:t xml:space="preserve"> </w:t>
+      </w:r>
+      <w:r>
+        <w:rPr>
+          <w:rFonts w:ascii="David" w:eastAsia="Times New Roman" w:hAnsi="David" w:cs="David" w:hint="cs"/>
+          <w:kern w:val="0"/>
+          <w:rtl/>
+          <w14:ligatures w14:val="none"/>
+        </w:rPr>
+        <w:t>יוצגו</w:t>
+      </w:r>
+      <w:r>
+        <w:rPr>
+          <w:rFonts w:ascii="David" w:eastAsia="Times New Roman" w:hAnsi="David" w:cs="David"/>
+          <w:kern w:val="0"/>
+          <w:rtl/>
+          <w14:ligatures w14:val="none"/>
+        </w:rPr>
+        <w:t xml:space="preserve"> </w:t>
+      </w:r>
+      <w:r>
+        <w:rPr>
+          <w:rFonts w:ascii="David" w:eastAsia="Times New Roman" w:hAnsi="David" w:cs="David" w:hint="cs"/>
+          <w:kern w:val="0"/>
+          <w:rtl/>
+          <w14:ligatures w14:val="none"/>
+        </w:rPr>
+        <w:t>הפתרונות</w:t>
+      </w:r>
+      <w:r>
+        <w:rPr>
+          <w:rFonts w:ascii="David" w:eastAsia="Times New Roman" w:hAnsi="David" w:cs="David"/>
+          <w:kern w:val="0"/>
+          <w14:ligatures w14:val="none"/>
+        </w:rPr>
+        <w:t xml:space="preserve"> </w:t>
+      </w:r>
+      <w:r>
+        <w:rPr>
+          <w:rFonts w:ascii="David" w:eastAsia="Times New Roman" w:hAnsi="David" w:cs="David" w:hint="cs"/>
+          <w:kern w:val="0"/>
+          <w:rtl/>
+          <w14:ligatures w14:val="none"/>
+        </w:rPr>
+        <w:t xml:space="preserve"> - כל פתרון הוא מערך בגודל </w:t>
+      </w:r>
+      <w:r>
+        <w:rPr>
+          <w:rFonts w:ascii="David" w:eastAsia="Times New Roman" w:hAnsi="David" w:cs="David"/>
+          <w:kern w:val="0"/>
+          <w:lang w:val="en-US"/>
+          <w14:ligatures w14:val="none"/>
+        </w:rPr>
+        <w:t>n^2</w:t>
+      </w:r>
+      <w:r>
+        <w:rPr>
+          <w:rFonts w:ascii="David" w:eastAsia="Times New Roman" w:hAnsi="David" w:cs="David" w:hint="cs"/>
+          <w:kern w:val="0"/>
+          <w:rtl/>
+          <w:lang w:val="en-US"/>
+          <w14:ligatures w14:val="none"/>
+        </w:rPr>
+        <w:t xml:space="preserve"> שמכיל פרמוטציה של כל המספרים מ1 עד </w:t>
+      </w:r>
+      <w:r>
+        <w:rPr>
+          <w:rFonts w:ascii="David" w:eastAsia="Times New Roman" w:hAnsi="David" w:cs="David"/>
+          <w:kern w:val="0"/>
+          <w:lang w:val="en-US"/>
+          <w14:ligatures w14:val="none"/>
+        </w:rPr>
+        <w:t>n^2</w:t>
+      </w:r>
+      <w:r>
+        <w:rPr>
+          <w:rFonts w:ascii="David" w:eastAsia="Times New Roman" w:hAnsi="David" w:cs="David" w:hint="cs"/>
+          <w:kern w:val="0"/>
+          <w:rtl/>
+          <w:lang w:val="en-US"/>
+          <w14:ligatures w14:val="none"/>
+        </w:rPr>
+        <w:t xml:space="preserve"> , כאשר אנחנו רוצים להתייחס אליהם כמטריצה אנחנו עושים </w:t>
+      </w:r>
+      <w:r>
+        <w:rPr>
+          <w:rFonts w:ascii="David" w:eastAsia="Times New Roman" w:hAnsi="David" w:cs="David"/>
+          <w:kern w:val="0"/>
+          <w:lang w:val="en-US"/>
+          <w14:ligatures w14:val="none"/>
+        </w:rPr>
+        <w:t>reshape</w:t>
+      </w:r>
+      <w:r>
+        <w:rPr>
+          <w:rFonts w:ascii="David" w:eastAsia="Times New Roman" w:hAnsi="David" w:cs="David" w:hint="cs"/>
+          <w:kern w:val="0"/>
+          <w:rtl/>
+          <w:lang w:val="en-US"/>
+          <w14:ligatures w14:val="none"/>
+        </w:rPr>
+        <w:t xml:space="preserve"> למטריצה בגודל </w:t>
+      </w:r>
+      <w:r>
+        <w:rPr>
+          <w:rFonts w:ascii="David" w:eastAsia="Times New Roman" w:hAnsi="David" w:cs="David"/>
+          <w:kern w:val="0"/>
+          <w:lang w:val="en-US"/>
+          <w14:ligatures w14:val="none"/>
+        </w:rPr>
+        <w:t>nXn</w:t>
+      </w:r>
+    </w:p>
+    <w:p>
+      <w:pPr>
+        <w:pStyle w:val="ListParagraph"/>
+        <w:numPr>
+          <w:ilvl w:val="0"/>
+          <w:numId w:val="1"/>
+        </w:numPr>
+        <w:bidi/>
+        <w:spacing w:before="100" w:beforeAutospacing="1" w:after="100" w:afterAutospacing="1" w:line="360" w:lineRule="auto"/>
+        <w:outlineLvl w:val="2"/>
+        <w:rPr>
+          <w:rFonts w:ascii="David" w:eastAsia="Times New Roman" w:hAnsi="David" w:cs="David"/>
+          <w:kern w:val="0"/>
+          <w14:ligatures w14:val="none"/>
+        </w:rPr>
+      </w:pPr>
+      <w:r>
+        <w:rPr>
+          <w:rFonts w:ascii="David" w:eastAsia="Times New Roman" w:hAnsi="David" w:cs="David" w:hint="cs"/>
+          <w:kern w:val="0"/>
+          <w:rtl/>
+          <w14:ligatures w14:val="none"/>
+        </w:rPr>
+        <w:t>מהי</w:t>
+      </w:r>
+      <w:r>
+        <w:rPr>
+          <w:rFonts w:ascii="David" w:eastAsia="Times New Roman" w:hAnsi="David" w:cs="David"/>
+          <w:kern w:val="0"/>
+          <w:rtl/>
+          <w14:ligatures w14:val="none"/>
+        </w:rPr>
+        <w:t xml:space="preserve"> </w:t>
+      </w:r>
+      <w:r>
+        <w:rPr>
+          <w:rFonts w:ascii="David" w:eastAsia="Times New Roman" w:hAnsi="David" w:cs="David" w:hint="cs"/>
+          <w:kern w:val="0"/>
+          <w:rtl/>
+          <w14:ligatures w14:val="none"/>
+        </w:rPr>
+        <w:t>פונקצית</w:t>
+      </w:r>
+      <w:r>
+        <w:rPr>
+          <w:rFonts w:ascii="David" w:eastAsia="Times New Roman" w:hAnsi="David" w:cs="David"/>
+          <w:kern w:val="0"/>
+          <w:rtl/>
+          <w14:ligatures w14:val="none"/>
+        </w:rPr>
+        <w:t xml:space="preserve"> </w:t>
+      </w:r>
+      <w:r>
+        <w:rPr>
+          <w:rFonts w:ascii="David" w:eastAsia="Times New Roman" w:hAnsi="David" w:cs="David" w:hint="cs"/>
+          <w:kern w:val="0"/>
+          <w:rtl/>
+          <w14:ligatures w14:val="none"/>
+        </w:rPr>
+        <w:t>ההערכה</w:t>
+      </w:r>
+      <w:r>
+        <w:rPr>
+          <w:rFonts w:ascii="David" w:eastAsia="Times New Roman" w:hAnsi="David" w:cs="David"/>
+          <w:kern w:val="0"/>
+          <w14:ligatures w14:val="none"/>
+        </w:rPr>
+        <w:t xml:space="preserve"> .</w:t>
+      </w:r>
+      <w:r>
+        <w:rPr>
+          <w:rFonts w:ascii="David" w:eastAsia="Times New Roman" w:hAnsi="David" w:cs="David" w:hint="cs"/>
+          <w:kern w:val="0"/>
+          <w:rtl/>
+          <w14:ligatures w14:val="none"/>
+        </w:rPr>
+        <w:t xml:space="preserve">- עבור </w:t>
+      </w:r>
+      <w:r>
+        <w:rPr>
+          <w:rFonts w:ascii="David" w:eastAsia="Times New Roman" w:hAnsi="David" w:cs="David"/>
+          <w:kern w:val="0"/>
+          <w:lang w:val="en-US"/>
+          <w14:ligatures w14:val="none"/>
+        </w:rPr>
+        <w:t>n</w:t>
+      </w:r>
+      <w:r>
+        <w:rPr>
+          <w:rFonts w:ascii="David" w:eastAsia="Times New Roman" w:hAnsi="David" w:cs="David" w:hint="cs"/>
+          <w:kern w:val="0"/>
+          <w:rtl/>
+          <w:lang w:val="en-US"/>
+          <w14:ligatures w14:val="none"/>
+        </w:rPr>
+        <w:t xml:space="preserve"> שלא מתחלק ב4 פונקציית ההערכה  מחשבת את הסטייה מ </w:t>
+      </w:r>
+      <w:r>
+        <w:rPr>
+          <w:rFonts w:ascii="David" w:eastAsia="Times New Roman" w:hAnsi="David" w:cs="David"/>
+          <w:kern w:val="0"/>
+          <w:lang w:val="en-US"/>
+          <w14:ligatures w14:val="none"/>
+        </w:rPr>
+        <w:t>M</w:t>
+      </w:r>
+      <w:r>
+        <w:rPr>
+          <w:rFonts w:ascii="David" w:eastAsia="Times New Roman" w:hAnsi="David" w:cs="David" w:hint="cs"/>
+          <w:kern w:val="0"/>
+          <w:rtl/>
+          <w:lang w:val="en-US"/>
+          <w14:ligatures w14:val="none"/>
+        </w:rPr>
+        <w:t xml:space="preserve"> קבוע הקסם של כל שורה, עמודה ואלכסון וסוכמת את סך הסטיות ועל מנת שסטייה 0 תהיה המקסימום מחשבת את הגודל </w:t>
+      </w:r>
+      <m:oMath>
+        <m:f>
+          <m:fPr>
+            <m:ctrlPr>
+              <w:rPr>
+                <w:rFonts w:ascii="Cambria Math" w:eastAsia="Times New Roman" w:hAnsi="Cambria Math" w:cs="David"/>
+                <w:i/>
+                <w:kern w:val="0"/>
+                <w:lang w:val="en-US"/>
+                <w14:ligatures w14:val="none"/>
+              </w:rPr>
+            </m:ctrlPr>
+          </m:fPr>
+          <m:num>
+            <m:r>
+              <w:rPr>
+                <w:rFonts w:ascii="Cambria Math" w:eastAsia="Times New Roman" w:hAnsi="Cambria Math" w:cs="David"/>
+                <w:kern w:val="0"/>
+                <w:lang w:val="en-US"/>
+                <w14:ligatures w14:val="none"/>
+              </w:rPr>
+              <m:t>1</m:t>
+            </m:r>
+          </m:num>
+          <m:den>
+            <m:r>
+              <w:rPr>
+                <w:rFonts w:ascii="Cambria Math" w:eastAsia="Times New Roman" w:hAnsi="Cambria Math" w:cs="David"/>
+                <w:kern w:val="0"/>
+                <w:lang w:val="en-US"/>
+                <w14:ligatures w14:val="none"/>
+              </w:rPr>
+              <m:t>1+</m:t>
+            </m:r>
+            <m:r>
+              <w:rPr>
+                <w:rFonts w:ascii="Cambria Math" w:eastAsia="Times New Roman" w:hAnsi="Cambria Math" w:cs="David" w:hint="cs"/>
+                <w:kern w:val="0"/>
+                <w:rtl/>
+                <w:lang w:val="en-US"/>
+                <w14:ligatures w14:val="none"/>
+              </w:rPr>
+              <m:t>הסטיות</m:t>
+            </m:r>
+            <m:r>
+              <w:rPr>
+                <w:rFonts w:ascii="Cambria Math" w:eastAsia="Times New Roman" w:hAnsi="Cambria Math" w:cs="David"/>
+                <w:kern w:val="0"/>
+                <w:lang w:val="en-US"/>
+                <w14:ligatures w14:val="none"/>
+              </w:rPr>
+              <m:t xml:space="preserve"> </m:t>
+            </m:r>
+            <m:r>
+              <w:rPr>
+                <w:rFonts w:ascii="Cambria Math" w:eastAsia="Times New Roman" w:hAnsi="Cambria Math" w:cs="David" w:hint="cs"/>
+                <w:kern w:val="0"/>
+                <w:rtl/>
+                <w:lang w:val="en-US"/>
+                <w14:ligatures w14:val="none"/>
+              </w:rPr>
+              <m:t>סכום</m:t>
+            </m:r>
+            <m:r>
+              <w:rPr>
+                <w:rFonts w:ascii="Cambria Math" w:eastAsia="Times New Roman" w:hAnsi="Cambria Math" w:cs="David"/>
+                <w:kern w:val="0"/>
+                <w:lang w:val="en-US"/>
+                <w14:ligatures w14:val="none"/>
+              </w:rPr>
+              <m:t xml:space="preserve"> </m:t>
+            </m:r>
+          </m:den>
+        </m:f>
+      </m:oMath>
+      <w:r>
+        <w:rPr>
+          <w:rFonts w:ascii="David" w:eastAsia="Times New Roman" w:hAnsi="David" w:cs="David" w:hint="cs"/>
+          <w:kern w:val="0"/>
+          <w:rtl/>
+          <w:lang w:val="en-US"/>
+          <w14:ligatures w14:val="none"/>
+        </w:rPr>
+        <w:t xml:space="preserve"> כלומר כשהריבוע הוא ריבוע קסם פונקציית הערכה מחזירה 1. </w:t>
+      </w:r>
+    </w:p>
+    <w:p>
+      <w:pPr>
+        <w:pStyle w:val="ListParagraph"/>
+        <w:bidi/>
+        <w:spacing w:before="100" w:beforeAutospacing="1" w:after="100" w:afterAutospacing="1" w:line="360" w:lineRule="auto"/>
+        <w:ind w:left="1635"/>
+        <w:outlineLvl w:val="2"/>
+        <w:rPr>
+          <w:rFonts w:ascii="David" w:eastAsia="Times New Roman" w:hAnsi="David" w:cs="David" w:hint="cs"/>
+          <w:kern w:val="0"/>
+          <w:rtl/>
+          <w14:ligatures w14:val="none"/>
+        </w:rPr>
+      </w:pPr>
+      <w:r>
+        <w:rPr>
+          <w:rFonts w:ascii="David" w:eastAsia="Times New Roman" w:hAnsi="David" w:cs="David" w:hint="cs"/>
+          <w:kern w:val="0"/>
+          <w:rtl/>
+          <w:lang w:val="en-US"/>
+          <w14:ligatures w14:val="none"/>
+        </w:rPr>
+        <w:t xml:space="preserve">עבור </w:t>
+      </w:r>
+      <w:r>
+        <w:rPr>
+          <w:rFonts w:ascii="David" w:eastAsia="Times New Roman" w:hAnsi="David" w:cs="David"/>
+          <w:kern w:val="0"/>
+          <w:lang w:val="en-US"/>
+          <w14:ligatures w14:val="none"/>
+        </w:rPr>
+        <w:t>n</w:t>
+      </w:r>
+      <w:r>
+        <w:rPr>
+          <w:rFonts w:ascii="David" w:eastAsia="Times New Roman" w:hAnsi="David" w:cs="David" w:hint="cs"/>
+          <w:kern w:val="0"/>
+          <w:rtl/>
+          <w:lang w:val="en-US"/>
+          <w14:ligatures w14:val="none"/>
+        </w:rPr>
+        <w:t xml:space="preserve"> שמתחלק ל 4 פונקציית הערכה מחשבת רכיב חדש שמטרתו הגעה לריבוע קסם מושלם  (רכיב זה מוכפל ב0.5 על מנת שלא ייפגע בפונקצייה הכללית) על מנת לחשב רכיב זה מחשבים בנוסף את הסטייה מהגדרת ריבוע קסם מושלם (הסטייה של סכום כל ריבוע בגודל 2</w:t>
+      </w:r>
+      <w:r>
+        <w:rPr>
+          <w:rFonts w:ascii="David" w:eastAsia="Times New Roman" w:hAnsi="David" w:cs="David"/>
+          <w:kern w:val="0"/>
+          <w:lang w:val="en-US"/>
+          <w14:ligatures w14:val="none"/>
+        </w:rPr>
+        <w:t>X</w:t>
+      </w:r>
+      <w:r>
+        <w:rPr>
+          <w:rFonts w:ascii="David" w:eastAsia="Times New Roman" w:hAnsi="David" w:cs="David" w:hint="cs"/>
+          <w:kern w:val="0"/>
+          <w:rtl/>
+          <w:lang w:val="en-US"/>
+          <w14:ligatures w14:val="none"/>
+        </w:rPr>
+        <w:t xml:space="preserve">2 מ </w:t>
+      </w:r>
+      <w:r>
+        <w:rPr>
+          <w:rFonts w:ascii="David" w:eastAsia="Times New Roman" w:hAnsi="David" w:cs="David"/>
+          <w:kern w:val="0"/>
+          <w:lang w:val="en-US"/>
+          <w14:ligatures w14:val="none"/>
+        </w:rPr>
+        <w:t>M</w:t>
+      </w:r>
+      <w:r>
+        <w:rPr>
+          <w:rFonts w:ascii="David" w:eastAsia="Times New Roman" w:hAnsi="David" w:cs="David" w:hint="cs"/>
+          <w:kern w:val="0"/>
+          <w:rtl/>
+          <w:lang w:val="en-US"/>
+          <w14:ligatures w14:val="none"/>
+        </w:rPr>
+        <w:t>)</w:t>
+      </w:r>
+      <w:r>
+        <w:rPr>
+          <w:rFonts w:ascii="David" w:eastAsia="Times New Roman" w:hAnsi="David" w:cs="David" w:hint="cs"/>
+          <w:kern w:val="0"/>
+          <w:rtl/>
+          <w:lang w:val="en-US"/>
+          <w14:ligatures w14:val="none"/>
+        </w:rPr>
+        <w:t xml:space="preserve"> ומוסיפים זאת לתוצאת פונקציית הערכה כלומר כאן ההערכה יכולה להיות גדולה מ1</w:t>
+      </w:r>
+    </w:p>
+    <w:p>
+      <w:pPr>
+        <w:pStyle w:val="ListParagraph"/>
+        <w:numPr>
+          <w:ilvl w:val="0"/>
+          <w:numId w:val="1"/>
+        </w:numPr>
+        <w:bidi/>
+        <w:spacing w:before="100" w:beforeAutospacing="1" w:after="100" w:afterAutospacing="1" w:line="360" w:lineRule="auto"/>
+        <w:outlineLvl w:val="2"/>
+        <w:rPr>
+          <w:rFonts w:ascii="David" w:eastAsia="Times New Roman" w:hAnsi="David" w:cs="David"/>
+          <w:kern w:val="0"/>
+          <w:rtl/>
+          <w14:ligatures w14:val="none"/>
+        </w:rPr>
+      </w:pPr>
+      <w:r>
+        <w:rPr>
+          <w:rFonts w:ascii="David" w:eastAsia="Times New Roman" w:hAnsi="David" w:cs="David" w:hint="cs"/>
+          <w:kern w:val="0"/>
+          <w:rtl/>
+          <w14:ligatures w14:val="none"/>
+        </w:rPr>
+        <w:t>איך</w:t>
+      </w:r>
+      <w:r>
+        <w:rPr>
+          <w:rFonts w:ascii="David" w:eastAsia="Times New Roman" w:hAnsi="David" w:cs="David"/>
+          <w:kern w:val="0"/>
+          <w:rtl/>
+          <w14:ligatures w14:val="none"/>
+        </w:rPr>
+        <w:t xml:space="preserve"> </w:t>
+      </w:r>
+      <w:r>
+        <w:rPr>
+          <w:rFonts w:ascii="David" w:eastAsia="Times New Roman" w:hAnsi="David" w:cs="David" w:hint="cs"/>
+          <w:kern w:val="0"/>
+          <w:rtl/>
+          <w14:ligatures w14:val="none"/>
+        </w:rPr>
+        <w:t>ביצעתם</w:t>
+      </w:r>
+      <w:r>
+        <w:rPr>
+          <w:rFonts w:ascii="David" w:eastAsia="Times New Roman" w:hAnsi="David" w:cs="David"/>
+          <w:kern w:val="0"/>
+          <w:rtl/>
+          <w14:ligatures w14:val="none"/>
+        </w:rPr>
+        <w:t xml:space="preserve"> </w:t>
+      </w:r>
+      <w:r>
+        <w:rPr>
+          <w:rFonts w:ascii="David" w:eastAsia="Times New Roman" w:hAnsi="David" w:cs="David" w:hint="cs"/>
+          <w:kern w:val="0"/>
+          <w:rtl/>
+          <w14:ligatures w14:val="none"/>
+        </w:rPr>
+        <w:t>את</w:t>
+      </w:r>
+      <w:r>
+        <w:rPr>
+          <w:rFonts w:ascii="David" w:eastAsia="Times New Roman" w:hAnsi="David" w:cs="David"/>
+          <w:kern w:val="0"/>
+          <w:rtl/>
+          <w14:ligatures w14:val="none"/>
+        </w:rPr>
+        <w:t xml:space="preserve"> </w:t>
+      </w:r>
+      <w:r>
+        <w:rPr>
+          <w:rFonts w:ascii="David" w:eastAsia="Times New Roman" w:hAnsi="David" w:cs="David" w:hint="cs"/>
+          <w:kern w:val="0"/>
+          <w:rtl/>
+          <w14:ligatures w14:val="none"/>
+        </w:rPr>
+        <w:t>פעולת</w:t>
+      </w:r>
+      <w:r>
+        <w:rPr>
+          <w:rFonts w:ascii="David" w:eastAsia="Times New Roman" w:hAnsi="David" w:cs="David"/>
+          <w:kern w:val="0"/>
+          <w:rtl/>
+          <w14:ligatures w14:val="none"/>
+        </w:rPr>
+        <w:t xml:space="preserve"> </w:t>
+      </w:r>
+      <w:r>
+        <w:rPr>
+          <w:rFonts w:ascii="David" w:eastAsia="Times New Roman" w:hAnsi="David" w:cs="David" w:hint="cs"/>
+          <w:kern w:val="0"/>
+          <w:rtl/>
+          <w14:ligatures w14:val="none"/>
+        </w:rPr>
+        <w:t>ה</w:t>
+      </w:r>
+      <w:r>
+        <w:rPr>
+          <w:rFonts w:ascii="David" w:eastAsia="Times New Roman" w:hAnsi="David" w:cs="David"/>
+          <w:kern w:val="0"/>
+          <w14:ligatures w14:val="none"/>
+        </w:rPr>
+        <w:t xml:space="preserve"> over-cross </w:t>
+      </w:r>
+      <w:r>
+        <w:rPr>
+          <w:rFonts w:ascii="David" w:eastAsia="Times New Roman" w:hAnsi="David" w:cs="David" w:hint="cs"/>
+          <w:kern w:val="0"/>
+          <w:rtl/>
+          <w14:ligatures w14:val="none"/>
+        </w:rPr>
+        <w:t>בין</w:t>
+      </w:r>
+      <w:r>
+        <w:rPr>
+          <w:rFonts w:ascii="David" w:eastAsia="Times New Roman" w:hAnsi="David" w:cs="David"/>
+          <w:kern w:val="0"/>
+          <w:rtl/>
+          <w14:ligatures w14:val="none"/>
+        </w:rPr>
+        <w:t xml:space="preserve"> </w:t>
+      </w:r>
+      <w:r>
+        <w:rPr>
+          <w:rFonts w:ascii="David" w:eastAsia="Times New Roman" w:hAnsi="David" w:cs="David" w:hint="cs"/>
+          <w:kern w:val="0"/>
+          <w:rtl/>
+          <w14:ligatures w14:val="none"/>
+        </w:rPr>
+        <w:t>פתרונות</w:t>
+      </w:r>
+      <w:r>
+        <w:rPr>
+          <w:rFonts w:ascii="David" w:eastAsia="Times New Roman" w:hAnsi="David" w:cs="David"/>
+          <w:kern w:val="0"/>
+          <w14:ligatures w14:val="none"/>
+        </w:rPr>
+        <w:t>.</w:t>
+      </w:r>
+      <w:r>
+        <w:rPr>
+          <w:rFonts w:ascii="David" w:eastAsia="Times New Roman" w:hAnsi="David" w:cs="David" w:hint="cs"/>
+          <w:kern w:val="0"/>
+          <w:rtl/>
+          <w14:ligatures w14:val="none"/>
+        </w:rPr>
+        <w:t xml:space="preserve"> </w:t>
+      </w:r>
+      <w:r>
+        <w:rPr>
+          <w:rFonts w:ascii="David" w:eastAsia="Times New Roman" w:hAnsi="David" w:cs="David"/>
+          <w:kern w:val="0"/>
+          <w:rtl/>
+          <w14:ligatures w14:val="none"/>
+        </w:rPr>
+        <w:t>–</w:t>
+      </w:r>
+      <w:r>
+        <w:rPr>
+          <w:rFonts w:ascii="David" w:eastAsia="Times New Roman" w:hAnsi="David" w:cs="David" w:hint="cs"/>
+          <w:kern w:val="0"/>
+          <w:rtl/>
+          <w14:ligatures w14:val="none"/>
+        </w:rPr>
+        <w:t xml:space="preserve"> </w:t>
+      </w:r>
+      <w:r>
+        <w:rPr>
+          <w:rFonts w:ascii="David" w:eastAsia="Times New Roman" w:hAnsi="David" w:cs="David" w:hint="cs"/>
+          <w:kern w:val="0"/>
+          <w:rtl/>
+          <w:lang w:val="en-US"/>
+          <w14:ligatures w14:val="none"/>
+        </w:rPr>
+        <w:t xml:space="preserve">בוחרים 2 הורים על ידי שיטת </w:t>
+      </w:r>
+      <w:r>
+        <w:rPr>
+          <w:rFonts w:ascii="David" w:eastAsia="Times New Roman" w:hAnsi="David" w:cs="David"/>
+          <w:kern w:val="0"/>
+          <w:lang w:val="en-US"/>
+          <w14:ligatures w14:val="none"/>
+        </w:rPr>
+        <w:t>tournament selection</w:t>
+      </w:r>
+      <w:r>
+        <w:rPr>
+          <w:rFonts w:ascii="David" w:eastAsia="Times New Roman" w:hAnsi="David" w:cs="David" w:hint="cs"/>
+          <w:kern w:val="0"/>
+          <w:rtl/>
+          <w:lang w:val="en-US"/>
+          <w14:ligatures w14:val="none"/>
+        </w:rPr>
+        <w:t xml:space="preserve">  כלומר כל פעם מגרילים קבוע של הורים אפשריים ובוחרים את ההורה עם פונקציית ההערכה הטובה ביותר, כעת מגרילים רצף אינדקסים אותו לוקחים מאחד ההורים ואת כל שאר הערכים לוקחים מ</w:t>
+      </w:r>
+      <w:r>
+        <w:rPr>
+          <w:rFonts w:ascii="David" w:eastAsia="Times New Roman" w:hAnsi="David" w:cs="David" w:hint="cs"/>
+          <w:kern w:val="0"/>
+          <w:rtl/>
+          <w:lang w:val="en-US"/>
+          <w14:ligatures w14:val="none"/>
+        </w:rPr>
+        <w:t>ההורה השני כאשר מדלגים על כל הערכים שכבר נמצאים, עקב העובדה ששני ההורים פתרונות תקינים ומכילים את כל המספרים הילד גם יהיה פתרון תקין.</w:t>
+      </w:r>
+    </w:p>
+    <w:p>
+      <w:pPr>
+        <w:pStyle w:val="ListParagraph"/>
+        <w:numPr>
+          <w:ilvl w:val="0"/>
+          <w:numId w:val="1"/>
+        </w:numPr>
+        <w:bidi/>
+        <w:spacing w:before="100" w:beforeAutospacing="1" w:after="100" w:afterAutospacing="1" w:line="360" w:lineRule="auto"/>
+        <w:outlineLvl w:val="2"/>
+        <w:rPr>
+          <w:rFonts w:ascii="David" w:eastAsia="Times New Roman" w:hAnsi="David" w:cs="David"/>
+          <w:kern w:val="0"/>
+          <w14:ligatures w14:val="none"/>
+        </w:rPr>
+      </w:pPr>
+      <w:r>
+        <w:rPr>
+          <w:rFonts w:ascii="David" w:eastAsia="Times New Roman" w:hAnsi="David" w:cs="David" w:hint="cs"/>
+          <w:kern w:val="0"/>
+          <w:rtl/>
+          <w14:ligatures w14:val="none"/>
+        </w:rPr>
+        <w:t>כיצד</w:t>
+      </w:r>
+      <w:r>
+        <w:rPr>
+          <w:rFonts w:ascii="David" w:eastAsia="Times New Roman" w:hAnsi="David" w:cs="David"/>
+          <w:kern w:val="0"/>
+          <w:rtl/>
+          <w14:ligatures w14:val="none"/>
+        </w:rPr>
+        <w:t xml:space="preserve"> </w:t>
+      </w:r>
+      <w:r>
+        <w:rPr>
+          <w:rFonts w:ascii="David" w:eastAsia="Times New Roman" w:hAnsi="David" w:cs="David" w:hint="cs"/>
+          <w:kern w:val="0"/>
+          <w:rtl/>
+          <w14:ligatures w14:val="none"/>
+        </w:rPr>
+        <w:t>מומשו</w:t>
+      </w:r>
+      <w:r>
+        <w:rPr>
+          <w:rFonts w:ascii="David" w:eastAsia="Times New Roman" w:hAnsi="David" w:cs="David"/>
+          <w:kern w:val="0"/>
+          <w:rtl/>
+          <w14:ligatures w14:val="none"/>
+        </w:rPr>
+        <w:t xml:space="preserve"> </w:t>
+      </w:r>
+      <w:r>
+        <w:rPr>
+          <w:rFonts w:ascii="David" w:eastAsia="Times New Roman" w:hAnsi="David" w:cs="David" w:hint="cs"/>
+          <w:kern w:val="0"/>
+          <w:rtl/>
+          <w14:ligatures w14:val="none"/>
+        </w:rPr>
+        <w:t>מוטציות</w:t>
+      </w:r>
+      <w:r>
+        <w:rPr>
+          <w:rFonts w:ascii="David" w:eastAsia="Times New Roman" w:hAnsi="David" w:cs="David"/>
+          <w:kern w:val="0"/>
+          <w14:ligatures w14:val="none"/>
+        </w:rPr>
+        <w:t>.</w:t>
+      </w:r>
+      <w:r>
+        <w:rPr>
+          <w:rFonts w:ascii="David" w:eastAsia="Times New Roman" w:hAnsi="David" w:cs="David" w:hint="cs"/>
+          <w:kern w:val="0"/>
+          <w:rtl/>
+          <w14:ligatures w14:val="none"/>
+        </w:rPr>
+        <w:t xml:space="preserve"> </w:t>
+      </w:r>
+      <w:r>
+        <w:rPr>
+          <w:rFonts w:ascii="David" w:eastAsia="Times New Roman" w:hAnsi="David" w:cs="David"/>
+          <w:kern w:val="0"/>
+          <w:rtl/>
+          <w14:ligatures w14:val="none"/>
+        </w:rPr>
+        <w:t>–</w:t>
+      </w:r>
+      <w:r>
+        <w:rPr>
+          <w:rFonts w:ascii="David" w:eastAsia="Times New Roman" w:hAnsi="David" w:cs="David" w:hint="cs"/>
+          <w:kern w:val="0"/>
+          <w:rtl/>
+          <w14:ligatures w14:val="none"/>
+        </w:rPr>
+        <w:t xml:space="preserve"> </w:t>
+      </w:r>
+      <w:r>
+        <w:rPr>
+          <w:rFonts w:ascii="David" w:eastAsia="Times New Roman" w:hAnsi="David" w:cs="David" w:hint="cs"/>
+          <w:kern w:val="0"/>
+          <w:rtl/>
+          <w14:ligatures w14:val="none"/>
+        </w:rPr>
+        <w:t xml:space="preserve">ישנו פרמטר שמגדיר את קצב המוטציה הבסיסי ולאורך הריצות אנחנו מגדילים או מקטינים אותו בהתאם לכמה האוכלוסיה דומה אחד לשני, </w:t>
+      </w:r>
+      <w:r>
+        <w:rPr>
+          <w:rFonts w:ascii="David" w:eastAsia="Times New Roman" w:hAnsi="David" w:cs="David" w:hint="cs"/>
+          <w:kern w:val="0"/>
+          <w:rtl/>
+          <w14:ligatures w14:val="none"/>
+        </w:rPr>
+        <w:t xml:space="preserve">בהסתברות ששוה </w:t>
+      </w:r>
+      <w:r>
+        <w:rPr>
+          <w:rFonts w:ascii="David" w:eastAsia="Times New Roman" w:hAnsi="David" w:cs="David" w:hint="cs"/>
+          <w:kern w:val="0"/>
+          <w:rtl/>
+          <w14:ligatures w14:val="none"/>
+        </w:rPr>
+        <w:t>לסיכוי זה</w:t>
+      </w:r>
+      <w:r>
+        <w:rPr>
+          <w:rFonts w:ascii="David" w:eastAsia="Times New Roman" w:hAnsi="David" w:cs="David" w:hint="cs"/>
+          <w:kern w:val="0"/>
+          <w:rtl/>
+          <w14:ligatures w14:val="none"/>
+        </w:rPr>
+        <w:t xml:space="preserve"> כל ילד עובר מוטציה כאשר ישנם 3 סוגי מוטציות אפשריות שיכולות לקרות והסיכויים של כולן שווים </w:t>
+      </w:r>
+      <w:r>
+        <w:rPr>
+          <w:rFonts w:ascii="David" w:eastAsia="Times New Roman" w:hAnsi="David" w:cs="David"/>
+          <w:kern w:val="0"/>
+          <w:rtl/>
+          <w14:ligatures w14:val="none"/>
+        </w:rPr>
+        <w:t>–</w:t>
+      </w:r>
+      <w:r>
+        <w:rPr>
+          <w:rFonts w:ascii="David" w:eastAsia="Times New Roman" w:hAnsi="David" w:cs="David" w:hint="cs"/>
+          <w:kern w:val="0"/>
+          <w:rtl/>
+          <w14:ligatures w14:val="none"/>
+        </w:rPr>
+        <w:t xml:space="preserve"> החלפה ערבול והפיכה</w:t>
+      </w:r>
+      <w:r>
+        <w:rPr>
+          <w:rFonts w:ascii="David" w:eastAsia="Times New Roman" w:hAnsi="David" w:cs="David"/>
+          <w:kern w:val="0"/>
+          <w:rtl/>
+          <w14:ligatures w14:val="none"/>
+        </w:rPr>
+        <w:br/>
+      </w:r>
+      <w:r>
+        <w:rPr>
+          <w:rFonts w:ascii="David" w:eastAsia="Times New Roman" w:hAnsi="David" w:cs="David" w:hint="cs"/>
+          <w:kern w:val="0"/>
+          <w:rtl/>
+          <w14:ligatures w14:val="none"/>
+        </w:rPr>
+        <w:t xml:space="preserve">החלפה </w:t>
+      </w:r>
+      <w:r>
+        <w:rPr>
+          <w:rFonts w:ascii="David" w:eastAsia="Times New Roman" w:hAnsi="David" w:cs="David"/>
+          <w:kern w:val="0"/>
+          <w:rtl/>
+          <w14:ligatures w14:val="none"/>
+        </w:rPr>
+        <w:t>–</w:t>
+      </w:r>
+      <w:r>
+        <w:rPr>
+          <w:rFonts w:ascii="David" w:eastAsia="Times New Roman" w:hAnsi="David" w:cs="David" w:hint="cs"/>
+          <w:kern w:val="0"/>
+          <w:rtl/>
+          <w14:ligatures w14:val="none"/>
+        </w:rPr>
+        <w:t xml:space="preserve"> מחליפים 2 ערכים רנדומלים במיקום</w:t>
+      </w:r>
+    </w:p>
+    <w:p>
+      <w:pPr>
+        <w:pStyle w:val="ListParagraph"/>
+        <w:bidi/>
+        <w:spacing w:before="100" w:beforeAutospacing="1" w:after="100" w:afterAutospacing="1" w:line="360" w:lineRule="auto"/>
+        <w:ind w:left="1635"/>
+        <w:outlineLvl w:val="2"/>
+        <w:rPr>
+          <w:rFonts w:ascii="David" w:eastAsia="Times New Roman" w:hAnsi="David" w:cs="David"/>
+          <w:kern w:val="0"/>
+          <w:rtl/>
+          <w14:ligatures w14:val="none"/>
+        </w:rPr>
+      </w:pPr>
+      <w:r>
+        <w:rPr>
+          <w:rFonts w:ascii="David" w:eastAsia="Times New Roman" w:hAnsi="David" w:cs="David" w:hint="cs"/>
+          <w:kern w:val="0"/>
+          <w:rtl/>
+          <w14:ligatures w14:val="none"/>
+        </w:rPr>
+        <w:t xml:space="preserve">ערבול </w:t>
+      </w:r>
+      <w:r>
+        <w:rPr>
+          <w:rFonts w:ascii="David" w:eastAsia="Times New Roman" w:hAnsi="David" w:cs="David"/>
+          <w:kern w:val="0"/>
+          <w:rtl/>
+          <w14:ligatures w14:val="none"/>
+        </w:rPr>
+        <w:t>–</w:t>
+      </w:r>
+      <w:r>
+        <w:rPr>
+          <w:rFonts w:ascii="David" w:eastAsia="Times New Roman" w:hAnsi="David" w:cs="David" w:hint="cs"/>
+          <w:kern w:val="0"/>
+          <w:rtl/>
+          <w14:ligatures w14:val="none"/>
+        </w:rPr>
+        <w:t xml:space="preserve"> בוחרים מקטע רציף בפתרון ומערבבים את הערכים בתוכו באופן אקראי</w:t>
+      </w:r>
+    </w:p>
+    <w:p>
+      <w:pPr>
+        <w:pStyle w:val="ListParagraph"/>
+        <w:bidi/>
+        <w:spacing w:before="100" w:beforeAutospacing="1" w:after="100" w:afterAutospacing="1" w:line="360" w:lineRule="auto"/>
+        <w:ind w:left="1635"/>
+        <w:outlineLvl w:val="2"/>
+        <w:rPr>
+          <w:rFonts w:ascii="David" w:eastAsia="Times New Roman" w:hAnsi="David" w:cs="David"/>
+          <w:kern w:val="0"/>
+          <w:rtl/>
+          <w14:ligatures w14:val="none"/>
+        </w:rPr>
+      </w:pPr>
+      <w:r>
+        <w:rPr>
+          <w:rFonts w:ascii="David" w:eastAsia="Times New Roman" w:hAnsi="David" w:cs="David" w:hint="cs"/>
+          <w:kern w:val="0"/>
+          <w:rtl/>
+          <w14:ligatures w14:val="none"/>
+        </w:rPr>
+        <w:t>הפיכה- בוחרים מקטע רציף והופכים את הסדר של הערכים בו</w:t>
+      </w:r>
+    </w:p>
+    <w:p>
+      <w:pPr>
+        <w:pStyle w:val="ListParagraph"/>
+        <w:numPr>
+          <w:ilvl w:val="0"/>
+          <w:numId w:val="1"/>
+        </w:numPr>
+        <w:bidi/>
+        <w:spacing w:before="100" w:beforeAutospacing="1" w:after="100" w:afterAutospacing="1" w:line="360" w:lineRule="auto"/>
+        <w:outlineLvl w:val="2"/>
+        <w:rPr>
+          <w:rFonts w:ascii="David" w:eastAsia="Times New Roman" w:hAnsi="David" w:cs="David"/>
+          <w:kern w:val="0"/>
+          <w14:ligatures w14:val="none"/>
+        </w:rPr>
+      </w:pPr>
+      <w:r>
+        <w:rPr>
+          <w:rFonts w:ascii="David" w:eastAsia="Times New Roman" w:hAnsi="David" w:cs="David" w:hint="cs"/>
+          <w:kern w:val="0"/>
+          <w:rtl/>
+          <w14:ligatures w14:val="none"/>
+        </w:rPr>
+        <w:lastRenderedPageBreak/>
+        <w:t>האם</w:t>
+      </w:r>
+      <w:r>
+        <w:rPr>
+          <w:rFonts w:ascii="David" w:eastAsia="Times New Roman" w:hAnsi="David" w:cs="David"/>
+          <w:kern w:val="0"/>
+          <w:rtl/>
+          <w14:ligatures w14:val="none"/>
+        </w:rPr>
+        <w:t>/</w:t>
+      </w:r>
+      <w:r>
+        <w:rPr>
+          <w:rFonts w:ascii="David" w:eastAsia="Times New Roman" w:hAnsi="David" w:cs="David" w:hint="cs"/>
+          <w:kern w:val="0"/>
+          <w:rtl/>
+          <w14:ligatures w14:val="none"/>
+        </w:rPr>
+        <w:t>איך</w:t>
+      </w:r>
+      <w:r>
+        <w:rPr>
+          <w:rFonts w:ascii="David" w:eastAsia="Times New Roman" w:hAnsi="David" w:cs="David"/>
+          <w:kern w:val="0"/>
+          <w:rtl/>
+          <w14:ligatures w14:val="none"/>
+        </w:rPr>
+        <w:t xml:space="preserve"> </w:t>
+      </w:r>
+      <w:r>
+        <w:rPr>
+          <w:rFonts w:ascii="David" w:eastAsia="Times New Roman" w:hAnsi="David" w:cs="David" w:hint="cs"/>
+          <w:kern w:val="0"/>
+          <w:rtl/>
+          <w14:ligatures w14:val="none"/>
+        </w:rPr>
+        <w:t>התייחסתם</w:t>
+      </w:r>
+      <w:r>
+        <w:rPr>
+          <w:rFonts w:ascii="David" w:eastAsia="Times New Roman" w:hAnsi="David" w:cs="David"/>
+          <w:kern w:val="0"/>
+          <w:rtl/>
+          <w14:ligatures w14:val="none"/>
+        </w:rPr>
+        <w:t xml:space="preserve"> </w:t>
+      </w:r>
+      <w:r>
+        <w:rPr>
+          <w:rFonts w:ascii="David" w:eastAsia="Times New Roman" w:hAnsi="David" w:cs="David" w:hint="cs"/>
+          <w:kern w:val="0"/>
+          <w:rtl/>
+          <w14:ligatures w14:val="none"/>
+        </w:rPr>
+        <w:t>לבעיית</w:t>
+      </w:r>
+      <w:r>
+        <w:rPr>
+          <w:rFonts w:ascii="David" w:eastAsia="Times New Roman" w:hAnsi="David" w:cs="David"/>
+          <w:kern w:val="0"/>
+          <w:rtl/>
+          <w14:ligatures w14:val="none"/>
+        </w:rPr>
+        <w:t xml:space="preserve"> </w:t>
+      </w:r>
+      <w:r>
+        <w:rPr>
+          <w:rFonts w:ascii="David" w:eastAsia="Times New Roman" w:hAnsi="David" w:cs="David" w:hint="cs"/>
+          <w:kern w:val="0"/>
+          <w:rtl/>
+          <w14:ligatures w14:val="none"/>
+        </w:rPr>
+        <w:t>ההתכנסות</w:t>
+      </w:r>
+      <w:r>
+        <w:rPr>
+          <w:rFonts w:ascii="David" w:eastAsia="Times New Roman" w:hAnsi="David" w:cs="David"/>
+          <w:kern w:val="0"/>
+          <w:rtl/>
+          <w14:ligatures w14:val="none"/>
+        </w:rPr>
+        <w:t xml:space="preserve"> </w:t>
+      </w:r>
+      <w:r>
+        <w:rPr>
+          <w:rFonts w:ascii="David" w:eastAsia="Times New Roman" w:hAnsi="David" w:cs="David" w:hint="cs"/>
+          <w:kern w:val="0"/>
+          <w:rtl/>
+          <w14:ligatures w14:val="none"/>
+        </w:rPr>
+        <w:t>המוקדמת</w:t>
+      </w:r>
+      <w:r>
+        <w:rPr>
+          <w:rFonts w:ascii="David" w:eastAsia="Times New Roman" w:hAnsi="David" w:cs="David"/>
+          <w:kern w:val="0"/>
+          <w14:ligatures w14:val="none"/>
+        </w:rPr>
+        <w:t>.</w:t>
+      </w:r>
+      <w:r>
+        <w:rPr>
+          <w:rFonts w:ascii="David" w:eastAsia="Times New Roman" w:hAnsi="David" w:cs="David" w:hint="cs"/>
+          <w:kern w:val="0"/>
+          <w:rtl/>
+          <w14:ligatures w14:val="none"/>
+        </w:rPr>
+        <w:t xml:space="preserve"> </w:t>
+      </w:r>
+      <w:r>
+        <w:rPr>
+          <w:rFonts w:ascii="David" w:eastAsia="Times New Roman" w:hAnsi="David" w:cs="David"/>
+          <w:kern w:val="0"/>
+          <w:rtl/>
+          <w14:ligatures w14:val="none"/>
+        </w:rPr>
+        <w:t>–</w:t>
+      </w:r>
+      <w:r>
+        <w:rPr>
+          <w:rFonts w:ascii="David" w:eastAsia="Times New Roman" w:hAnsi="David" w:cs="David" w:hint="cs"/>
+          <w:kern w:val="0"/>
+          <w:rtl/>
+          <w14:ligatures w14:val="none"/>
+        </w:rPr>
+        <w:t xml:space="preserve"> אנו מחשבים בכל דור  את שונות האוכלוסיה ואם השונות קטנה מפרמטר שמוגדר בהתחלה אנו מכניסים פתרונות חדשים ורנדומלים לאוכלוסיה במקום הפתרונות הגרועים ביותר</w:t>
+      </w:r>
+    </w:p>
+    <w:p>
+      <w:pPr>
+        <w:pStyle w:val="ListParagraph"/>
+        <w:numPr>
+          <w:ilvl w:val="0"/>
+          <w:numId w:val="1"/>
+        </w:numPr>
+        <w:bidi/>
+        <w:spacing w:before="100" w:beforeAutospacing="1" w:after="100" w:afterAutospacing="1" w:line="360" w:lineRule="auto"/>
+        <w:outlineLvl w:val="2"/>
+        <w:rPr>
+          <w:rFonts w:ascii="David" w:eastAsia="Times New Roman" w:hAnsi="David" w:cs="David"/>
+          <w:kern w:val="0"/>
+          <w14:ligatures w14:val="none"/>
+        </w:rPr>
+      </w:pPr>
+      <w:r>
+        <w:rPr>
+          <w:rFonts w:ascii="David" w:eastAsia="Times New Roman" w:hAnsi="David" w:cs="David" w:hint="cs"/>
+          <w:kern w:val="0"/>
+          <w:rtl/>
+          <w14:ligatures w14:val="none"/>
+        </w:rPr>
+        <w:t>איך</w:t>
+      </w:r>
+      <w:r>
+        <w:rPr>
+          <w:rFonts w:ascii="David" w:eastAsia="Times New Roman" w:hAnsi="David" w:cs="David"/>
+          <w:kern w:val="0"/>
+          <w:rtl/>
+          <w14:ligatures w14:val="none"/>
+        </w:rPr>
+        <w:t xml:space="preserve"> </w:t>
+      </w:r>
+      <w:r>
+        <w:rPr>
+          <w:rFonts w:ascii="David" w:eastAsia="Times New Roman" w:hAnsi="David" w:cs="David" w:hint="cs"/>
+          <w:kern w:val="0"/>
+          <w:rtl/>
+          <w14:ligatures w14:val="none"/>
+        </w:rPr>
+        <w:t>החלטתם</w:t>
+      </w:r>
+      <w:r>
+        <w:rPr>
+          <w:rFonts w:ascii="David" w:eastAsia="Times New Roman" w:hAnsi="David" w:cs="David"/>
+          <w:kern w:val="0"/>
+          <w:rtl/>
+          <w14:ligatures w14:val="none"/>
+        </w:rPr>
+        <w:t xml:space="preserve"> </w:t>
+      </w:r>
+      <w:r>
+        <w:rPr>
+          <w:rFonts w:ascii="David" w:eastAsia="Times New Roman" w:hAnsi="David" w:cs="David" w:hint="cs"/>
+          <w:kern w:val="0"/>
+          <w:rtl/>
+          <w14:ligatures w14:val="none"/>
+        </w:rPr>
+        <w:t>מתי</w:t>
+      </w:r>
+      <w:r>
+        <w:rPr>
+          <w:rFonts w:ascii="David" w:eastAsia="Times New Roman" w:hAnsi="David" w:cs="David"/>
+          <w:kern w:val="0"/>
+          <w:rtl/>
+          <w14:ligatures w14:val="none"/>
+        </w:rPr>
+        <w:t xml:space="preserve"> </w:t>
+      </w:r>
+      <w:r>
+        <w:rPr>
+          <w:rFonts w:ascii="David" w:eastAsia="Times New Roman" w:hAnsi="David" w:cs="David" w:hint="cs"/>
+          <w:kern w:val="0"/>
+          <w:rtl/>
+          <w14:ligatures w14:val="none"/>
+        </w:rPr>
+        <w:t>לעצור</w:t>
+      </w:r>
+      <w:r>
+        <w:rPr>
+          <w:rFonts w:ascii="David" w:eastAsia="Times New Roman" w:hAnsi="David" w:cs="David"/>
+          <w:kern w:val="0"/>
+          <w:rtl/>
+          <w14:ligatures w14:val="none"/>
+        </w:rPr>
+        <w:t xml:space="preserve"> </w:t>
+      </w:r>
+      <w:r>
+        <w:rPr>
+          <w:rFonts w:ascii="David" w:eastAsia="Times New Roman" w:hAnsi="David" w:cs="David" w:hint="cs"/>
+          <w:kern w:val="0"/>
+          <w:rtl/>
+          <w14:ligatures w14:val="none"/>
+        </w:rPr>
+        <w:t>את</w:t>
+      </w:r>
+      <w:r>
+        <w:rPr>
+          <w:rFonts w:ascii="David" w:eastAsia="Times New Roman" w:hAnsi="David" w:cs="David"/>
+          <w:kern w:val="0"/>
+          <w:rtl/>
+          <w14:ligatures w14:val="none"/>
+        </w:rPr>
+        <w:t xml:space="preserve"> </w:t>
+      </w:r>
+      <w:r>
+        <w:rPr>
+          <w:rFonts w:ascii="David" w:eastAsia="Times New Roman" w:hAnsi="David" w:cs="David" w:hint="cs"/>
+          <w:kern w:val="0"/>
+          <w:rtl/>
+          <w14:ligatures w14:val="none"/>
+        </w:rPr>
+        <w:t>הריצה</w:t>
+      </w:r>
+      <w:r>
+        <w:rPr>
+          <w:rFonts w:ascii="David" w:eastAsia="Times New Roman" w:hAnsi="David" w:cs="David" w:hint="cs"/>
+          <w:kern w:val="0"/>
+          <w:rtl/>
+          <w14:ligatures w14:val="none"/>
+        </w:rPr>
+        <w:t xml:space="preserve"> </w:t>
+      </w:r>
+      <w:r>
+        <w:rPr>
+          <w:rFonts w:ascii="David" w:eastAsia="Times New Roman" w:hAnsi="David" w:cs="David"/>
+          <w:kern w:val="0"/>
+          <w:rtl/>
+          <w14:ligatures w14:val="none"/>
+        </w:rPr>
+        <w:t>–</w:t>
+      </w:r>
+      <w:r>
+        <w:rPr>
+          <w:rFonts w:ascii="David" w:eastAsia="Times New Roman" w:hAnsi="David" w:cs="David" w:hint="cs"/>
+          <w:kern w:val="0"/>
+          <w:rtl/>
+          <w14:ligatures w14:val="none"/>
+        </w:rPr>
+        <w:t xml:space="preserve"> אם </w:t>
+      </w:r>
+      <w:r>
+        <w:rPr>
+          <w:rFonts w:ascii="David" w:eastAsia="Times New Roman" w:hAnsi="David" w:cs="David"/>
+          <w:kern w:val="0"/>
+          <w:lang w:val="en-US"/>
+          <w14:ligatures w14:val="none"/>
+        </w:rPr>
+        <w:t>n</w:t>
+      </w:r>
+      <w:r>
+        <w:rPr>
+          <w:rFonts w:ascii="David" w:eastAsia="Times New Roman" w:hAnsi="David" w:cs="David" w:hint="cs"/>
+          <w:kern w:val="0"/>
+          <w:rtl/>
+          <w:lang w:val="en-US"/>
+          <w14:ligatures w14:val="none"/>
+        </w:rPr>
+        <w:t xml:space="preserve"> לא מתחלק ב 4 עוצרים את הריצה כאשר מוצאים ריבוע קסם או שמספר הדורות שמוגדר כפרמטר עבר</w:t>
+      </w:r>
+      <w:r>
+        <w:rPr>
+          <w:rFonts w:ascii="David" w:eastAsia="Times New Roman" w:hAnsi="David" w:cs="David"/>
+          <w:kern w:val="0"/>
+          <w:rtl/>
+          <w:lang w:val="en-US"/>
+          <w14:ligatures w14:val="none"/>
+        </w:rPr>
+        <w:br/>
+      </w:r>
+      <w:r>
+        <w:rPr>
+          <w:rFonts w:ascii="David" w:eastAsia="Times New Roman" w:hAnsi="David" w:cs="David" w:hint="cs"/>
+          <w:kern w:val="0"/>
+          <w:rtl/>
+          <w:lang w:val="en-US"/>
+          <w14:ligatures w14:val="none"/>
+        </w:rPr>
+        <w:t xml:space="preserve">אם </w:t>
+      </w:r>
+      <w:r>
+        <w:rPr>
+          <w:rFonts w:ascii="David" w:eastAsia="Times New Roman" w:hAnsi="David" w:cs="David"/>
+          <w:kern w:val="0"/>
+          <w:lang w:val="en-US"/>
+          <w14:ligatures w14:val="none"/>
+        </w:rPr>
+        <w:t>n</w:t>
+      </w:r>
+      <w:r>
+        <w:rPr>
+          <w:rFonts w:ascii="David" w:eastAsia="Times New Roman" w:hAnsi="David" w:cs="David" w:hint="cs"/>
+          <w:kern w:val="0"/>
+          <w:rtl/>
+          <w:lang w:val="en-US"/>
+          <w14:ligatures w14:val="none"/>
+        </w:rPr>
+        <w:t xml:space="preserve"> לא מתחלק ב 4 עוצרים אם נמצא ריבוע מושלם או שמספר הדורות עבר, בכל מקרה אנחנו שומרים את הריבוע הטוב ביותר ומציגים אותו בסוף</w:t>
+      </w:r>
+    </w:p>
+    <w:p>
+      <w:pPr>
+        <w:pStyle w:val="ListParagraph"/>
+        <w:numPr>
+          <w:ilvl w:val="0"/>
+          <w:numId w:val="1"/>
+        </w:numPr>
+        <w:bidi/>
+        <w:spacing w:before="100" w:beforeAutospacing="1" w:after="100" w:afterAutospacing="1" w:line="360" w:lineRule="auto"/>
+        <w:outlineLvl w:val="2"/>
+        <w:rPr>
+          <w:rFonts w:ascii="David" w:eastAsia="Times New Roman" w:hAnsi="David" w:cs="David"/>
+          <w:kern w:val="0"/>
+          <w14:ligatures w14:val="none"/>
+        </w:rPr>
+      </w:pPr>
+      <w:r>
+        <w:rPr>
+          <w:rFonts w:ascii="David" w:eastAsia="Times New Roman" w:hAnsi="David" w:cs="David" w:hint="cs"/>
+          <w:kern w:val="0"/>
+          <w:rtl/>
+          <w:lang w:val="en-US"/>
+          <w14:ligatures w14:val="none"/>
+        </w:rPr>
+        <w:t>הסבר על אבולוציות שונות</w:t>
+      </w:r>
+      <w:r>
+        <w:rPr>
+          <w:rFonts w:ascii="David" w:eastAsia="Times New Roman" w:hAnsi="David" w:cs="David" w:hint="cs"/>
+          <w:kern w:val="0"/>
+          <w:rtl/>
+          <w:lang w:val="en-US"/>
+          <w14:ligatures w14:val="none"/>
+        </w:rPr>
+        <w:t xml:space="preserve"> </w:t>
+      </w:r>
+      <w:r>
+        <w:rPr>
+          <w:rFonts w:ascii="David" w:eastAsia="Times New Roman" w:hAnsi="David" w:cs="David"/>
+          <w:kern w:val="0"/>
+          <w:rtl/>
+          <w:lang w:val="en-US"/>
+          <w14:ligatures w14:val="none"/>
+        </w:rPr>
+        <w:t>–</w:t>
+      </w:r>
+      <w:r>
+        <w:rPr>
+          <w:rFonts w:ascii="David" w:eastAsia="Times New Roman" w:hAnsi="David" w:cs="David" w:hint="cs"/>
+          <w:kern w:val="0"/>
+          <w:rtl/>
+          <w:lang w:val="en-US"/>
+          <w14:ligatures w14:val="none"/>
+        </w:rPr>
+        <w:t xml:space="preserve"> באלגוריתמים הדארויני והלמארקי ישנה אופטימזיה בכל דור, שעוברת על </w:t>
+      </w:r>
+      <w:r>
+        <w:rPr>
+          <w:rFonts w:ascii="David" w:eastAsia="Times New Roman" w:hAnsi="David" w:cs="David" w:hint="cs"/>
+          <w:kern w:val="0"/>
+          <w:rtl/>
+          <w:lang w:val="en-US"/>
+          <w14:ligatures w14:val="none"/>
+        </w:rPr>
+        <w:t>כל שורה עמודה ואלכסון ואם אחד מהם לא מסתכם</w:t>
+      </w:r>
+      <w:r>
+        <w:rPr>
+          <w:rFonts w:ascii="David" w:eastAsia="Times New Roman" w:hAnsi="David" w:cs="David" w:hint="cs"/>
+          <w:kern w:val="0"/>
+          <w:rtl/>
+          <w:lang w:val="en-US"/>
+          <w14:ligatures w14:val="none"/>
+        </w:rPr>
+        <w:t xml:space="preserve"> </w:t>
+      </w:r>
+      <w:r>
+        <w:rPr>
+          <w:rFonts w:ascii="David" w:eastAsia="Times New Roman" w:hAnsi="David" w:cs="David" w:hint="cs"/>
+          <w:kern w:val="0"/>
+          <w:rtl/>
+          <w:lang w:val="en-US"/>
+          <w14:ligatures w14:val="none"/>
+        </w:rPr>
+        <w:t xml:space="preserve">לקבוע הקסם מכניסה את כל המיקומים בו ל "רשימה רעה"  ואז בוחרים 2 זוגות של מיקומים ובודקים אם החלפה שלהם משפרת את הפתרון או לא, עושים זאת </w:t>
+      </w:r>
+      <w:r>
+        <w:rPr>
+          <w:rFonts w:ascii="David" w:eastAsia="Times New Roman" w:hAnsi="David" w:cs="David"/>
+          <w:kern w:val="0"/>
+          <w:lang w:val="en-US"/>
+          <w14:ligatures w14:val="none"/>
+        </w:rPr>
+        <w:t>n</w:t>
+      </w:r>
+      <w:r>
+        <w:rPr>
+          <w:rFonts w:ascii="David" w:eastAsia="Times New Roman" w:hAnsi="David" w:cs="David" w:hint="cs"/>
+          <w:kern w:val="0"/>
+          <w:rtl/>
+          <w:lang w:val="en-US"/>
+          <w14:ligatures w14:val="none"/>
+        </w:rPr>
+        <w:t xml:space="preserve"> פעמים כמו מה שהוגדר שמותר בתרגיל.</w:t>
+      </w:r>
+    </w:p>
+    <w:p>
+      <w:pPr>
+        <w:bidi/>
+        <w:spacing w:before="100" w:beforeAutospacing="1" w:after="100" w:afterAutospacing="1" w:line="360" w:lineRule="auto"/>
+        <w:outlineLvl w:val="2"/>
+        <w:rPr>
+          <w:rFonts w:ascii="David" w:eastAsia="Times New Roman" w:hAnsi="David" w:cs="David" w:hint="cs"/>
           <w:b/>
           <w:bCs/>
-          <w:lang w:val="en-US"/>
-        </w:rPr>
-        <w:t xml:space="preserve"> </w:t>
-      </w:r>
-      <w:r>
-        <w:rPr>
-          <w:rFonts w:hint="cs"/>
+          <w:kern w:val="0"/>
+          <w:sz w:val="36"/>
+          <w:szCs w:val="36"/>
+          <w:rtl/>
+          <w14:ligatures w14:val="none"/>
+        </w:rPr>
+      </w:pPr>
+      <w:r>
+        <w:rPr>
+          <w:rFonts w:ascii="David" w:eastAsia="Times New Roman" w:hAnsi="David" w:cs="David" w:hint="cs"/>
           <w:b/>
           <w:bCs/>
-          <w:rtl/>
-          <w:lang w:val="en-US"/>
-        </w:rPr>
-        <w:t xml:space="preserve"> ומה רואים בגרפים</w:t>
-      </w:r>
-    </w:p>
-    <w:p>
-      <w:pPr>
-        <w:bidi/>
-        <w:rPr>
-          <w:rtl/>
-          <w:lang w:val="en-US"/>
-        </w:rPr>
-      </w:pPr>
-      <w:r>
-        <w:rPr>
-          <w:rFonts w:hint="cs"/>
-          <w:rtl/>
-          <w:lang w:val="en-US"/>
-        </w:rPr>
-        <w:t>מוצאים באופן עקבי ל3</w:t>
+          <w:kern w:val="0"/>
+          <w:sz w:val="36"/>
+          <w:szCs w:val="36"/>
+          <w:rtl/>
+          <w14:ligatures w14:val="none"/>
+        </w:rPr>
+        <w:t>הסבר על הגרפים</w:t>
+      </w:r>
+      <w:r>
+        <w:rPr>
+          <w:rFonts w:ascii="David" w:eastAsia="Times New Roman" w:hAnsi="David" w:cs="David" w:hint="cs"/>
+          <w:b/>
+          <w:bCs/>
+          <w:kern w:val="0"/>
+          <w:sz w:val="36"/>
+          <w:szCs w:val="36"/>
+          <w:rtl/>
+          <w14:ligatures w14:val="none"/>
+        </w:rPr>
+        <w:t xml:space="preserve"> והתוצאות</w:t>
+      </w:r>
+    </w:p>
+    <w:p>
+      <w:pPr>
+        <w:bidi/>
+        <w:rPr>
+          <w:rtl/>
+          <w:lang w:val="en-US"/>
+        </w:rPr>
+      </w:pPr>
+      <w:r>
+        <w:rPr>
+          <w:rFonts w:hint="cs"/>
+          <w:rtl/>
+          <w:lang w:val="en-US"/>
+        </w:rPr>
+        <w:t>בסוף כל ריצה אנו מדפיסים ל</w:t>
+      </w:r>
+      <w:r>
+        <w:rPr>
+          <w:lang w:val="en-US"/>
+        </w:rPr>
+        <w:t>CLI</w:t>
+      </w:r>
+      <w:r>
+        <w:rPr>
+          <w:rFonts w:hint="cs"/>
+          <w:rtl/>
+          <w:lang w:val="en-US"/>
+        </w:rPr>
+        <w:t xml:space="preserve"> באיזו אבולוציה השתמשנו, מהו קבוע הקסם שמתאים ל </w:t>
+      </w:r>
+      <w:r>
+        <w:rPr>
+          <w:lang w:val="en-US"/>
+        </w:rPr>
+        <w:t>N</w:t>
+      </w:r>
+      <w:r>
+        <w:rPr>
+          <w:rFonts w:hint="cs"/>
+          <w:rtl/>
+          <w:lang w:val="en-US"/>
+        </w:rPr>
+        <w:t xml:space="preserve"> ומה הפתרון הטוב ביותר שנמצא שמודפס כמטריצה ומה סכום כל שורה עמודה ואלכסון שלו. ובנוסף האם נמצא ריבוע קסם או לא, כאשר </w:t>
+      </w:r>
+      <w:r>
+        <w:rPr>
+          <w:lang w:val="en-US"/>
+        </w:rPr>
+        <w:t>N</w:t>
+      </w:r>
+      <w:r>
+        <w:rPr>
+          <w:rFonts w:hint="cs"/>
+          <w:rtl/>
+          <w:lang w:val="en-US"/>
+        </w:rPr>
+        <w:t xml:space="preserve"> מתחלק ב4 נדפיס גם האם נמצא ריבוע קסם מושלם ואת סכום תתי הריבועים.</w:t>
+      </w:r>
+    </w:p>
+    <w:p>
+      <w:pPr>
+        <w:bidi/>
+        <w:rPr>
+          <w:rtl/>
+          <w:lang w:val="en-US"/>
+        </w:rPr>
+      </w:pPr>
+      <w:r>
+        <w:rPr>
+          <w:rFonts w:hint="cs"/>
+          <w:rtl/>
+          <w:lang w:val="en-US"/>
+        </w:rPr>
+        <w:t>במהלך הריצה כל 25 דורות אנו מדפיסים את ההערה הגבוהה ביותר שקיימת, המממוצע, השונות, וההסתברות למוטציה</w:t>
+      </w:r>
+      <w:r>
+        <w:rPr>
+          <w:rFonts w:hint="cs"/>
+          <w:rtl/>
+          <w:lang w:val="en-US"/>
+        </w:rPr>
+        <w:t>.</w:t>
+      </w:r>
+    </w:p>
+    <w:p>
+      <w:pPr>
+        <w:bidi/>
+        <w:rPr>
+          <w:rtl/>
+          <w:lang w:val="en-US"/>
+        </w:rPr>
+      </w:pPr>
+      <w:r>
+        <w:rPr>
+          <w:rFonts w:hint="cs"/>
+          <w:rtl/>
+          <w:lang w:val="en-US"/>
+        </w:rPr>
+        <w:t>בנוסף אנחנו מציגים למסך 4 גרפים:</w:t>
+      </w:r>
+    </w:p>
+    <w:p>
+      <w:pPr>
+        <w:bidi/>
+        <w:rPr>
+          <w:rtl/>
+          <w:lang w:val="en-US"/>
+        </w:rPr>
+      </w:pPr>
+      <w:r>
+        <w:rPr>
+          <w:rFonts w:hint="cs"/>
+          <w:rtl/>
+          <w:lang w:val="en-US"/>
+        </w:rPr>
+        <w:t xml:space="preserve"> פונקציית הערכה לאורך הדורות כאשר מוצג גם הממוצע וגם הציון הגבוה ביותר</w:t>
+      </w:r>
+    </w:p>
+    <w:p>
+      <w:pPr>
+        <w:bidi/>
+        <w:rPr>
+          <w:rtl/>
+          <w:lang w:val="en-US"/>
+        </w:rPr>
+      </w:pPr>
+      <w:r>
+        <w:rPr>
+          <w:rFonts w:hint="cs"/>
+          <w:rtl/>
+          <w:lang w:val="en-US"/>
+        </w:rPr>
+        <w:t>השונות של האוכלוסיה בכל דור</w:t>
+      </w:r>
+    </w:p>
+    <w:p>
+      <w:pPr>
+        <w:bidi/>
+        <w:rPr>
+          <w:rtl/>
+          <w:lang w:val="en-US"/>
+        </w:rPr>
+      </w:pPr>
+      <w:r>
+        <w:rPr>
+          <w:rFonts w:hint="cs"/>
+          <w:rtl/>
+          <w:lang w:val="en-US"/>
+        </w:rPr>
+        <w:t>הסיכוי למוטציה בכל דור (ביחס הפוך לשונות)</w:t>
+      </w:r>
+    </w:p>
+    <w:p>
+      <w:pPr>
+        <w:bidi/>
+        <w:rPr>
+          <w:rtl/>
+          <w:lang w:val="en-US"/>
+        </w:rPr>
+      </w:pPr>
+      <w:r>
+        <w:rPr>
+          <w:rFonts w:hint="cs"/>
+          <w:rtl/>
+          <w:lang w:val="en-US"/>
+        </w:rPr>
+        <w:t>והריבוע הטוב ביותר שנמצא</w:t>
+      </w:r>
+    </w:p>
+    <w:p>
+      <w:pPr>
+        <w:bidi/>
+        <w:rPr>
+          <w:rtl/>
+          <w:lang w:val="en-US"/>
+        </w:rPr>
+      </w:pPr>
+    </w:p>
+    <w:p>
+      <w:pPr>
+        <w:bidi/>
+        <w:rPr>
+          <w:b/>
+          <w:bCs/>
+          <w:sz w:val="36"/>
+          <w:szCs w:val="36"/>
+          <w:rtl/>
+          <w:lang w:val="en-US"/>
+        </w:rPr>
+      </w:pPr>
+    </w:p>
+    <w:p>
+      <w:pPr>
+        <w:bidi/>
+        <w:rPr>
+          <w:b/>
+          <w:bCs/>
+          <w:sz w:val="36"/>
+          <w:szCs w:val="36"/>
+          <w:rtl/>
+          <w:lang w:val="en-US"/>
+        </w:rPr>
+      </w:pPr>
+    </w:p>
+    <w:p>
+      <w:pPr>
+        <w:bidi/>
+        <w:rPr>
+          <w:b/>
+          <w:bCs/>
+          <w:sz w:val="36"/>
+          <w:szCs w:val="36"/>
+          <w:rtl/>
+          <w:lang w:val="en-US"/>
+        </w:rPr>
+      </w:pPr>
+    </w:p>
+    <w:p>
+      <w:pPr>
+        <w:bidi/>
+        <w:rPr>
+          <w:b/>
+          <w:bCs/>
+          <w:sz w:val="36"/>
+          <w:szCs w:val="36"/>
+          <w:rtl/>
+          <w:lang w:val="en-US"/>
+        </w:rPr>
+      </w:pPr>
+    </w:p>
+    <w:p>
+      <w:pPr>
+        <w:bidi/>
+        <w:rPr>
+          <w:b/>
+          <w:bCs/>
+          <w:sz w:val="36"/>
+          <w:szCs w:val="36"/>
+          <w:rtl/>
+          <w:lang w:val="en-US"/>
+        </w:rPr>
+      </w:pPr>
+    </w:p>
+    <w:p>
+      <w:pPr>
+        <w:bidi/>
+        <w:rPr>
+          <w:b/>
+          <w:bCs/>
+          <w:sz w:val="36"/>
+          <w:szCs w:val="36"/>
+          <w:rtl/>
+          <w:lang w:val="en-US"/>
+        </w:rPr>
+      </w:pPr>
+    </w:p>
+    <w:p>
+      <w:pPr>
+        <w:bidi/>
+        <w:rPr>
+          <w:b/>
+          <w:bCs/>
+          <w:sz w:val="36"/>
+          <w:szCs w:val="36"/>
+          <w:rtl/>
+          <w:lang w:val="en-US"/>
+        </w:rPr>
+      </w:pPr>
+    </w:p>
+    <w:p>
+      <w:pPr>
+        <w:bidi/>
+        <w:rPr>
+          <w:rFonts w:hint="cs"/>
+          <w:b/>
+          <w:bCs/>
+          <w:sz w:val="36"/>
+          <w:szCs w:val="36"/>
+          <w:rtl/>
+          <w:lang w:val="en-US"/>
+        </w:rPr>
+      </w:pPr>
+      <w:r>
+        <w:rPr>
+          <w:rFonts w:hint="cs"/>
+          <w:b/>
+          <w:bCs/>
+          <w:sz w:val="36"/>
+          <w:szCs w:val="36"/>
+          <w:rtl/>
+          <w:lang w:val="en-US"/>
+        </w:rPr>
+        <w:t xml:space="preserve">ניתוח התוצאות על </w:t>
+      </w:r>
+      <w:r>
+        <w:rPr>
+          <w:b/>
+          <w:bCs/>
+          <w:sz w:val="36"/>
+          <w:szCs w:val="36"/>
+          <w:lang w:val="en-US"/>
+        </w:rPr>
+        <w:t>N</w:t>
+      </w:r>
+      <w:r>
+        <w:rPr>
+          <w:rFonts w:hint="cs"/>
+          <w:b/>
+          <w:bCs/>
+          <w:sz w:val="36"/>
+          <w:szCs w:val="36"/>
+          <w:rtl/>
+          <w:lang w:val="en-US"/>
+        </w:rPr>
+        <w:t xml:space="preserve"> שונים ואבולוציות שונות</w:t>
+      </w:r>
+    </w:p>
+    <w:p>
+      <w:pPr>
+        <w:bidi/>
+        <w:rPr>
+          <w:rtl/>
+          <w:lang w:val="en-US"/>
+        </w:rPr>
+      </w:pPr>
+      <w:r>
+        <w:rPr>
+          <w:rFonts w:hint="cs"/>
+          <w:rtl/>
+          <w:lang w:val="en-US"/>
+        </w:rPr>
+        <w:t>אנו מוצאים ריבוע קסם</w:t>
+      </w:r>
+      <w:r>
+        <w:rPr>
+          <w:rFonts w:hint="cs"/>
+          <w:rtl/>
+          <w:lang w:val="en-US"/>
+        </w:rPr>
+        <w:t xml:space="preserve"> באופן עקבי ל3</w:t>
       </w:r>
       <w:r>
         <w:rPr>
@@ -103,7 +1984,7 @@
                     <pic:cNvPicPr/>
                   </pic:nvPicPr>
                   <pic:blipFill>
-                    <a:blip r:embed="rId4"/>
+                    <a:blip r:embed="rId6"/>
                     <a:stretch>
                       <a:fillRect/>
                     </a:stretch>
@@ -149,167 +2030,6 @@
                 <pic:pic xmlns:pic="http://schemas.openxmlformats.org/drawingml/2006/picture">
                   <pic:nvPicPr>
                     <pic:cNvPr id="0" name="Picture 8"/>
-                    <pic:cNvPicPr>
-                      <a:picLocks noChangeAspect="1" noChangeArrowheads="1"/>
-                    </pic:cNvPicPr>
-                  </pic:nvPicPr>
-                  <pic:blipFill>
-                    <a:blip r:embed="rId5" cstate="print">
-                      <a:extLst>
-                        <a:ext uri="{28A0092B-C50C-407E-A947-70E740481C1C}">
-                          <a14:useLocalDpi xmlns:a14="http://schemas.microsoft.com/office/drawing/2010/main" val="0"/>
-                        </a:ext>
-                      </a:extLst>
-                    </a:blip>
-                    <a:srcRect/>
-                    <a:stretch>
-                      <a:fillRect/>
-                    </a:stretch>
-                  </pic:blipFill>
-                  <pic:spPr bwMode="auto">
-                    <a:xfrm>
-                      <a:off x="0" y="0"/>
-                      <a:ext cx="5720715" cy="2882265"/>
-                    </a:xfrm>
-                    <a:prstGeom prst="rect">
-                      <a:avLst/>
-                    </a:prstGeom>
-                    <a:noFill/>
-                    <a:ln>
-                      <a:noFill/>
-                    </a:ln>
-                  </pic:spPr>
-                </pic:pic>
-              </a:graphicData>
-            </a:graphic>
-          </wp:inline>
-        </w:drawing>
-      </w:r>
-    </w:p>
-    <w:p>
-      <w:pPr>
-        <w:bidi/>
-        <w:rPr>
-          <w:b/>
-          <w:bCs/>
-          <w:lang w:val="en-US"/>
-        </w:rPr>
-      </w:pPr>
-      <w:r>
-        <w:rPr>
-          <w:rFonts w:hint="cs"/>
-          <w:b/>
-          <w:bCs/>
-          <w:rtl/>
-          <w:lang w:val="en-US"/>
-        </w:rPr>
-        <w:t>ועם למארק ממש מהר:</w:t>
-      </w:r>
-    </w:p>
-    <w:p>
-      <w:pPr>
-        <w:bidi/>
-        <w:rPr>
-          <w:rtl/>
-          <w:lang w:val="en-US"/>
-        </w:rPr>
-      </w:pPr>
-      <w:r>
-        <w:rPr>
-          <w:rFonts w:hint="cs"/>
-          <w:rtl/>
-          <w:lang w:val="en-US"/>
-        </w:rPr>
-        <w:t>בדרך כלל בפחות מ 5 דורות</w:t>
-      </w:r>
-    </w:p>
-    <w:p>
-      <w:pPr>
-        <w:bidi/>
-        <w:rPr>
-          <w:rtl/>
-          <w:lang w:val="en-US"/>
-        </w:rPr>
-      </w:pPr>
-      <w:r>
-        <w:rPr>
-          <w:rFonts w:cs="Arial"/>
-          <w:rtl/>
-          <w:lang w:val="en-US"/>
-        </w:rPr>
-        <w:lastRenderedPageBreak/>
-        <w:drawing>
-          <wp:inline distT="0" distB="0" distL="0" distR="0" wp14:anchorId="2829EDA6" wp14:editId="5D2DEA52">
-            <wp:extent cx="4639322" cy="3038899"/>
-            <wp:effectExtent l="0" t="0" r="8890" b="9525"/>
-            <wp:docPr id="149696545" name="Picture 1" descr="A screenshot of a computer&#10;&#10;AI-generated content may be incorrect."/>
-            <wp:cNvGraphicFramePr>
-              <a:graphicFrameLocks xmlns:a="http://schemas.openxmlformats.org/drawingml/2006/main" noChangeAspect="1"/>
-            </wp:cNvGraphicFramePr>
-            <a:graphic xmlns:a="http://schemas.openxmlformats.org/drawingml/2006/main">
-              <a:graphicData uri="http://schemas.openxmlformats.org/drawingml/2006/picture">
-                <pic:pic xmlns:pic="http://schemas.openxmlformats.org/drawingml/2006/picture">
-                  <pic:nvPicPr>
-                    <pic:cNvPr id="149696545" name="Picture 1" descr="A screenshot of a computer&#10;&#10;AI-generated content may be incorrect."/>
-                    <pic:cNvPicPr/>
-                  </pic:nvPicPr>
-                  <pic:blipFill>
-                    <a:blip r:embed="rId6"/>
-                    <a:stretch>
-                      <a:fillRect/>
-                    </a:stretch>
-                  </pic:blipFill>
-                  <pic:spPr>
-                    <a:xfrm>
-                      <a:off x="0" y="0"/>
-                      <a:ext cx="4639322" cy="3038899"/>
-                    </a:xfrm>
-                    <a:prstGeom prst="rect">
-                      <a:avLst/>
-                    </a:prstGeom>
-                  </pic:spPr>
-                </pic:pic>
-              </a:graphicData>
-            </a:graphic>
-          </wp:inline>
-        </w:drawing>
-      </w:r>
-    </w:p>
-    <w:p>
-      <w:pPr>
-        <w:bidi/>
-        <w:rPr>
-          <w:rFonts w:hint="cs"/>
-          <w:rtl/>
-          <w:lang w:val="en-US"/>
-        </w:rPr>
-      </w:pPr>
-    </w:p>
-    <w:p>
-      <w:pPr>
-        <w:bidi/>
-        <w:rPr>
-          <w:lang w:val="en-US"/>
-        </w:rPr>
-      </w:pPr>
-      <w:r>
-        <w:rPr>
-          <w:noProof/>
-          <w:lang w:val="en-US"/>
-        </w:rPr>
-        <w:drawing>
-          <wp:inline distT="0" distB="0" distL="0" distR="0" wp14:anchorId="30DBDA0B" wp14:editId="492483E8">
-            <wp:extent cx="5720715" cy="2882265"/>
-            <wp:effectExtent l="0" t="0" r="0" b="0"/>
-            <wp:docPr id="600084028" name="Picture 7"/>
-            <wp:cNvGraphicFramePr>
-              <a:graphicFrameLocks xmlns:a="http://schemas.openxmlformats.org/drawingml/2006/main" noChangeAspect="1"/>
-            </wp:cNvGraphicFramePr>
-            <a:graphic xmlns:a="http://schemas.openxmlformats.org/drawingml/2006/main">
-              <a:graphicData uri="http://schemas.openxmlformats.org/drawingml/2006/picture">
-                <pic:pic xmlns:pic="http://schemas.openxmlformats.org/drawingml/2006/picture">
-                  <pic:nvPicPr>
-                    <pic:cNvPr id="0" name="Picture 7"/>
                     <pic:cNvPicPr>
                       <a:picLocks noChangeAspect="1" noChangeArrowheads="1"/>
                     </pic:cNvPicPr>
@@ -351,37 +2071,59 @@
       <w:pPr>
         <w:bidi/>
         <w:rPr>
-          <w:rtl/>
-          <w:lang w:val="en-US"/>
-        </w:rPr>
-      </w:pPr>
-      <w:r>
-        <w:rPr>
-          <w:rFonts w:hint="cs"/>
+          <w:b/>
+          <w:bCs/>
+          <w:lang w:val="en-US"/>
+        </w:rPr>
+      </w:pPr>
+      <w:r>
+        <w:rPr>
+          <w:rFonts w:hint="cs"/>
+          <w:b/>
+          <w:bCs/>
+          <w:rtl/>
+          <w:lang w:val="en-US"/>
+        </w:rPr>
+        <w:t>ועם למארק ממש מהר:</w:t>
+      </w:r>
+    </w:p>
+    <w:p>
+      <w:pPr>
+        <w:bidi/>
+        <w:rPr>
+          <w:rtl/>
+          <w:lang w:val="en-US"/>
+        </w:rPr>
+      </w:pPr>
+      <w:r>
+        <w:rPr>
+          <w:rFonts w:hint="cs"/>
+          <w:rtl/>
+          <w:lang w:val="en-US"/>
+        </w:rPr>
+        <w:t>בדרך כלל בפחות מ 5 דורות</w:t>
+      </w:r>
+    </w:p>
+    <w:p>
+      <w:pPr>
+        <w:bidi/>
+        <w:rPr>
+          <w:rtl/>
+          <w:lang w:val="en-US"/>
+        </w:rPr>
+      </w:pPr>
+      <w:r>
+        <w:rPr>
+          <w:rFonts w:cs="Arial"/>
           <w:rtl/>
           <w:lang w:val="en-US"/>
         </w:rPr>
         <w:lastRenderedPageBreak/>
-        <w:t>דרוואניאן משמעותית פחות טוב:</w:t>
-      </w:r>
-      <w:r>
-        <w:rPr>
-          <w:rtl/>
-          <w:lang w:val="en-US"/>
-        </w:rPr>
-        <w:br/>
-      </w:r>
-      <w:r>
-        <w:rPr>
-          <w:rFonts w:cs="Arial"/>
-          <w:rtl/>
-          <w:lang w:val="en-US"/>
-        </w:rPr>
         <w:drawing>
-          <wp:inline distT="0" distB="0" distL="0" distR="0" wp14:anchorId="2CCA73CF" wp14:editId="7A80C679">
-            <wp:extent cx="5731510" cy="2991485"/>
-            <wp:effectExtent l="0" t="0" r="2540" b="0"/>
-            <wp:docPr id="1144237015" name="Picture 1"/>
+          <wp:inline distT="0" distB="0" distL="0" distR="0" wp14:anchorId="2829EDA6" wp14:editId="5D2DEA52">
+            <wp:extent cx="4639322" cy="3038899"/>
+            <wp:effectExtent l="0" t="0" r="8890" b="9525"/>
+            <wp:docPr id="149696545" name="Picture 1" descr="A screenshot of a computer&#10;&#10;AI-generated content may be incorrect."/>
             <wp:cNvGraphicFramePr>
               <a:graphicFrameLocks xmlns:a="http://schemas.openxmlformats.org/drawingml/2006/main" noChangeAspect="1"/>
             </wp:cNvGraphicFramePr>
@@ -389,7 +2131,7 @@
               <a:graphicData uri="http://schemas.openxmlformats.org/drawingml/2006/picture">
                 <pic:pic xmlns:pic="http://schemas.openxmlformats.org/drawingml/2006/picture">
                   <pic:nvPicPr>
-                    <pic:cNvPr id="1144237015" name=""/>
+                    <pic:cNvPr id="149696545" name="Picture 1" descr="A screenshot of a computer&#10;&#10;AI-generated content may be incorrect."/>
                     <pic:cNvPicPr/>
                   </pic:nvPicPr>
                   <pic:blipFill>
@@ -401,7 +2143,7 @@
                   <pic:spPr>
                     <a:xfrm>
                       <a:off x="0" y="0"/>
-                      <a:ext cx="5731510" cy="2991485"/>
+                      <a:ext cx="4639322" cy="3038899"/>
                     </a:xfrm>
                     <a:prstGeom prst="rect">
                       <a:avLst/>
@@ -418,157 +2160,29 @@
       <w:pPr>
         <w:bidi/>
         <w:rPr>
-          <w:rtl/>
-          <w:lang w:val="en-US"/>
-        </w:rPr>
-      </w:pPr>
-      <w:r>
-        <w:rPr>
-          <w:rFonts w:hint="cs"/>
-          <w:rtl/>
-          <w:lang w:val="en-US"/>
-        </w:rPr>
-        <w:t>ולוקח לא מעט פעמים יותר מ10</w:t>
-      </w:r>
-      <w:r>
-        <w:rPr>
-          <w:rFonts w:hint="cs"/>
-          <w:rtl/>
-          <w:lang w:val="en-US"/>
-        </w:rPr>
-        <w:t xml:space="preserve"> דורות</w:t>
-      </w:r>
-    </w:p>
-    <w:p>
-      <w:pPr>
-        <w:bidi/>
-        <w:rPr>
-          <w:rFonts w:hint="cs"/>
-          <w:rtl/>
-          <w:lang w:val="en-US"/>
-        </w:rPr>
-      </w:pPr>
-      <w:r>
-        <w:rPr>
-          <w:rFonts w:hint="cs"/>
-          <w:rtl/>
-          <w:lang w:val="en-US"/>
-        </w:rPr>
-        <w:t>עבור ריבועים בגודל 4</w:t>
-      </w:r>
-      <w:r>
-        <w:rPr>
-          <w:lang w:val="en-US"/>
-        </w:rPr>
-        <w:t>X</w:t>
-      </w:r>
-      <w:r>
-        <w:rPr>
-          <w:rFonts w:hint="cs"/>
-          <w:rtl/>
-          <w:lang w:val="en-US"/>
-        </w:rPr>
-        <w:t>4</w:t>
-      </w:r>
-    </w:p>
-    <w:p>
-      <w:pPr>
-        <w:bidi/>
-        <w:rPr>
-          <w:rFonts w:hint="cs"/>
-          <w:rtl/>
-          <w:lang w:val="en-US"/>
-        </w:rPr>
-      </w:pPr>
-      <w:r>
-        <w:rPr>
-          <w:rFonts w:hint="cs"/>
-          <w:rtl/>
-          <w:lang w:val="en-US"/>
-        </w:rPr>
-        <w:t xml:space="preserve">האלגוריתם מוצא </w:t>
-      </w:r>
-      <w:r>
-        <w:rPr>
-          <w:rFonts w:hint="cs"/>
-          <w:rtl/>
-          <w:lang w:val="en-US"/>
-        </w:rPr>
-        <w:t>כחצי מהפעמים</w:t>
-      </w:r>
-      <w:r>
-        <w:rPr>
-          <w:rFonts w:hint="cs"/>
-          <w:rtl/>
-          <w:lang w:val="en-US"/>
-        </w:rPr>
-        <w:t xml:space="preserve"> </w:t>
-      </w:r>
-      <w:r>
-        <w:rPr>
-          <w:rFonts w:hint="cs"/>
-          <w:rtl/>
-          <w:lang w:val="en-US"/>
-        </w:rPr>
-        <w:t>ריבוע</w:t>
-      </w:r>
-      <w:r>
-        <w:rPr>
-          <w:rFonts w:hint="cs"/>
-          <w:rtl/>
-          <w:lang w:val="en-US"/>
-        </w:rPr>
-        <w:t xml:space="preserve"> קסם גם כשמשתמשים באבולוציה רגילה</w:t>
-      </w:r>
-      <w:r>
-        <w:rPr>
-          <w:rFonts w:hint="cs"/>
-          <w:rtl/>
-          <w:lang w:val="en-US"/>
-        </w:rPr>
-        <w:t xml:space="preserve"> אך משמעותית לאט יותר</w:t>
-      </w:r>
-      <w:r>
-        <w:rPr>
-          <w:rFonts w:hint="cs"/>
-          <w:rtl/>
-          <w:lang w:val="en-US"/>
-        </w:rPr>
-        <w:t xml:space="preserve"> (בהמשך הדוח נראה תוצאות עם למארק</w:t>
-      </w:r>
-      <w:r>
-        <w:rPr>
-          <w:rFonts w:hint="cs"/>
-          <w:rtl/>
-          <w:lang w:val="en-US"/>
-        </w:rPr>
-        <w:t xml:space="preserve"> בקשר לריבוע קסם מושלם</w:t>
-      </w:r>
-      <w:r>
-        <w:rPr>
-          <w:rFonts w:hint="cs"/>
-          <w:rtl/>
-          <w:lang w:val="en-US"/>
-        </w:rPr>
-        <w:t>)</w:t>
-      </w:r>
-    </w:p>
-    <w:p>
-      <w:pPr>
-        <w:jc w:val="right"/>
-        <w:rPr>
-          <w:lang w:val="en-US"/>
-        </w:rPr>
-      </w:pPr>
-      <w:r>
-        <w:rPr>
+          <w:rFonts w:hint="cs"/>
+          <w:rtl/>
+          <w:lang w:val="en-US"/>
+        </w:rPr>
+      </w:pPr>
+    </w:p>
+    <w:p>
+      <w:pPr>
+        <w:bidi/>
+        <w:rPr>
+          <w:lang w:val="en-US"/>
+        </w:rPr>
+      </w:pPr>
+      <w:r>
+        <w:rPr>
+          <w:noProof/>
           <w:lang w:val="en-US"/>
         </w:rPr>
         <w:drawing>
-          <wp:inline distT="0" distB="0" distL="0" distR="0" wp14:anchorId="2D87BD1E" wp14:editId="4B6EEE1B">
-            <wp:extent cx="4706007" cy="3248478"/>
-            <wp:effectExtent l="0" t="0" r="0" b="9525"/>
-            <wp:docPr id="1886242528" name="Picture 1"/>
+          <wp:inline distT="0" distB="0" distL="0" distR="0" wp14:anchorId="30DBDA0B" wp14:editId="492483E8">
+            <wp:extent cx="5720715" cy="2882265"/>
+            <wp:effectExtent l="0" t="0" r="0" b="0"/>
+            <wp:docPr id="600084028" name="Picture 7"/>
             <wp:cNvGraphicFramePr>
               <a:graphicFrameLocks xmlns:a="http://schemas.openxmlformats.org/drawingml/2006/main" noChangeAspect="1"/>
             </wp:cNvGraphicFramePr>
@@ -576,64 +2190,13 @@
               <a:graphicData uri="http://schemas.openxmlformats.org/drawingml/2006/picture">
                 <pic:pic xmlns:pic="http://schemas.openxmlformats.org/drawingml/2006/picture">
                   <pic:nvPicPr>
-                    <pic:cNvPr id="1886242528" name=""/>
-                    <pic:cNvPicPr/>
-                  </pic:nvPicPr>
-                  <pic:blipFill>
-                    <a:blip r:embed="rId9"/>
-                    <a:stretch>
-                      <a:fillRect/>
-                    </a:stretch>
-                  </pic:blipFill>
-                  <pic:spPr>
-                    <a:xfrm>
-                      <a:off x="0" y="0"/>
-                      <a:ext cx="4706007" cy="3248478"/>
-                    </a:xfrm>
-                    <a:prstGeom prst="rect">
-                      <a:avLst/>
-                    </a:prstGeom>
-                  </pic:spPr>
-                </pic:pic>
-              </a:graphicData>
-            </a:graphic>
-          </wp:inline>
-        </w:drawing>
-      </w:r>
-    </w:p>
-    <w:p>
-      <w:pPr>
-        <w:jc w:val="right"/>
-        <w:rPr>
-          <w:rtl/>
-          <w:lang w:val="en-US"/>
-        </w:rPr>
-      </w:pPr>
-      <w:r>
-        <w:rPr>
-          <w:noProof/>
-          <w:lang w:val="en-US"/>
-        </w:rPr>
-        <w:lastRenderedPageBreak/>
-        <w:drawing>
-          <wp:inline distT="0" distB="0" distL="0" distR="0" wp14:anchorId="65F30891" wp14:editId="0BEAC8C2">
-            <wp:extent cx="5720715" cy="2882265"/>
-            <wp:effectExtent l="0" t="0" r="0" b="0"/>
-            <wp:docPr id="467702663" name="Picture 9"/>
-            <wp:cNvGraphicFramePr>
-              <a:graphicFrameLocks xmlns:a="http://schemas.openxmlformats.org/drawingml/2006/main" noChangeAspect="1"/>
-            </wp:cNvGraphicFramePr>
-            <a:graphic xmlns:a="http://schemas.openxmlformats.org/drawingml/2006/main">
-              <a:graphicData uri="http://schemas.openxmlformats.org/drawingml/2006/picture">
-                <pic:pic xmlns:pic="http://schemas.openxmlformats.org/drawingml/2006/picture">
-                  <pic:nvPicPr>
-                    <pic:cNvPr id="0" name="Picture 9"/>
+                    <pic:cNvPr id="0" name="Picture 7"/>
                     <pic:cNvPicPr>
                       <a:picLocks noChangeAspect="1" noChangeArrowheads="1"/>
                     </pic:cNvPicPr>
                   </pic:nvPicPr>
                   <pic:blipFill>
-                    <a:blip r:embed="rId10" cstate="print">
+                    <a:blip r:embed="rId9" cstate="print">
                       <a:extLst>
                         <a:ext uri="{28A0092B-C50C-407E-A947-70E740481C1C}">
                           <a14:useLocalDpi xmlns:a14="http://schemas.microsoft.com/office/drawing/2010/main" val="0"/>
@@ -667,105 +2230,39 @@
     </w:p>
     <w:p>
       <w:pPr>
-        <w:jc w:val="right"/>
-        <w:rPr>
-          <w:rtl/>
-          <w:lang w:val="en-US"/>
-        </w:rPr>
-      </w:pPr>
-    </w:p>
-    <w:p>
-      <w:pPr>
-        <w:jc w:val="right"/>
-        <w:rPr>
-          <w:rtl/>
-          <w:lang w:val="en-US"/>
-        </w:rPr>
-      </w:pPr>
-    </w:p>
-    <w:p>
-      <w:pPr>
-        <w:jc w:val="right"/>
-        <w:rPr>
-          <w:rtl/>
-          <w:lang w:val="en-US"/>
-        </w:rPr>
-      </w:pPr>
-      <w:r>
-        <w:rPr>
-          <w:rFonts w:hint="cs"/>
-          <w:rtl/>
-          <w:lang w:val="en-US"/>
-        </w:rPr>
-        <w:t xml:space="preserve">כאשר מנסים למצוא 5*5 הוא כבר מתקשה יותר </w:t>
-      </w:r>
-      <w:r>
-        <w:rPr>
-          <w:rFonts w:hint="cs"/>
-          <w:rtl/>
-          <w:lang w:val="en-US"/>
-        </w:rPr>
-        <w:t>,</w:t>
-      </w:r>
-      <w:r>
-        <w:rPr>
-          <w:rFonts w:hint="cs"/>
-          <w:rtl/>
-          <w:lang w:val="en-US"/>
-        </w:rPr>
-        <w:t xml:space="preserve"> באבולוציה רגילה בדרך כלל לא מוצאים,</w:t>
-      </w:r>
-      <w:r>
-        <w:rPr>
-          <w:rFonts w:hint="cs"/>
-          <w:rtl/>
-          <w:lang w:val="en-US"/>
-        </w:rPr>
-        <w:t xml:space="preserve"> הצלחנו למצוא יחסית מהר כש</w:t>
-      </w:r>
-      <w:r>
-        <w:rPr>
-          <w:rFonts w:hint="cs"/>
-          <w:rtl/>
-          <w:lang w:val="en-US"/>
-        </w:rPr>
-        <w:t>הש</w:t>
-      </w:r>
-      <w:r>
-        <w:rPr>
-          <w:rFonts w:hint="cs"/>
-          <w:rtl/>
-          <w:lang w:val="en-US"/>
-        </w:rPr>
-        <w:t>תמשנו בלמארק</w:t>
-      </w:r>
-      <w:r>
-        <w:rPr>
-          <w:rFonts w:hint="cs"/>
-          <w:rtl/>
-          <w:lang w:val="en-US"/>
-        </w:rPr>
-        <w:t xml:space="preserve"> ובצורה יותר עקבית</w:t>
-      </w:r>
-    </w:p>
-    <w:p>
-      <w:pPr>
-        <w:jc w:val="right"/>
-        <w:rPr>
-          <w:rtl/>
-          <w:lang w:val="en-US"/>
-        </w:rPr>
-      </w:pPr>
-      <w:r>
-        <w:rPr>
+        <w:bidi/>
+        <w:rPr>
+          <w:rtl/>
+          <w:lang w:val="en-US"/>
+        </w:rPr>
+      </w:pPr>
+      <w:r>
+        <w:rPr>
+          <w:rFonts w:hint="cs"/>
+          <w:rtl/>
           <w:lang w:val="en-US"/>
         </w:rPr>
         <w:lastRenderedPageBreak/>
+        <w:t>דרוואניאן משמעותית פחות טוב:</w:t>
+      </w:r>
+      <w:r>
+        <w:rPr>
+          <w:rtl/>
+          <w:lang w:val="en-US"/>
+        </w:rPr>
+        <w:br/>
+      </w:r>
+      <w:r>
+        <w:rPr>
+          <w:rFonts w:cs="Arial"/>
+          <w:rtl/>
+          <w:lang w:val="en-US"/>
+        </w:rPr>
         <w:drawing>
-          <wp:inline distT="0" distB="0" distL="0" distR="0" wp14:anchorId="6E6FAE53" wp14:editId="4D7F9558">
-            <wp:extent cx="4277322" cy="3353268"/>
-            <wp:effectExtent l="0" t="0" r="9525" b="0"/>
-            <wp:docPr id="1341858479" name="Picture 1"/>
+          <wp:inline distT="0" distB="0" distL="0" distR="0" wp14:anchorId="2CCA73CF" wp14:editId="7A80C679">
+            <wp:extent cx="5731510" cy="2991485"/>
+            <wp:effectExtent l="0" t="0" r="2540" b="0"/>
+            <wp:docPr id="1144237015" name="Picture 1"/>
             <wp:cNvGraphicFramePr>
               <a:graphicFrameLocks xmlns:a="http://schemas.openxmlformats.org/drawingml/2006/main" noChangeAspect="1"/>
             </wp:cNvGraphicFramePr>
@@ -773,7 +2270,194 @@
               <a:graphicData uri="http://schemas.openxmlformats.org/drawingml/2006/picture">
                 <pic:pic xmlns:pic="http://schemas.openxmlformats.org/drawingml/2006/picture">
                   <pic:nvPicPr>
-                    <pic:cNvPr id="1341858479" name=""/>
+                    <pic:cNvPr id="1144237015" name=""/>
+                    <pic:cNvPicPr/>
+                  </pic:nvPicPr>
+                  <pic:blipFill>
+                    <a:blip r:embed="rId10"/>
+                    <a:stretch>
+                      <a:fillRect/>
+                    </a:stretch>
+                  </pic:blipFill>
+                  <pic:spPr>
+                    <a:xfrm>
+                      <a:off x="0" y="0"/>
+                      <a:ext cx="5731510" cy="2991485"/>
+                    </a:xfrm>
+                    <a:prstGeom prst="rect">
+                      <a:avLst/>
+                    </a:prstGeom>
+                  </pic:spPr>
+                </pic:pic>
+              </a:graphicData>
+            </a:graphic>
+          </wp:inline>
+        </w:drawing>
+      </w:r>
+    </w:p>
+    <w:p>
+      <w:pPr>
+        <w:bidi/>
+        <w:rPr>
+          <w:rtl/>
+          <w:lang w:val="en-US"/>
+        </w:rPr>
+      </w:pPr>
+      <w:r>
+        <w:rPr>
+          <w:rFonts w:hint="cs"/>
+          <w:rtl/>
+          <w:lang w:val="en-US"/>
+        </w:rPr>
+        <w:t>ולוקח לא מעט פעמים יותר מ10</w:t>
+      </w:r>
+      <w:r>
+        <w:rPr>
+          <w:rFonts w:hint="cs"/>
+          <w:rtl/>
+          <w:lang w:val="en-US"/>
+        </w:rPr>
+        <w:t xml:space="preserve"> דורות</w:t>
+      </w:r>
+    </w:p>
+    <w:p>
+      <w:pPr>
+        <w:bidi/>
+        <w:rPr>
+          <w:rFonts w:hint="cs"/>
+          <w:rtl/>
+          <w:lang w:val="en-US"/>
+        </w:rPr>
+      </w:pPr>
+      <w:r>
+        <w:rPr>
+          <w:rFonts w:hint="cs"/>
+          <w:rtl/>
+          <w:lang w:val="en-US"/>
+        </w:rPr>
+        <w:t>עבור ריבועים בגודל 4</w:t>
+      </w:r>
+      <w:r>
+        <w:rPr>
+          <w:lang w:val="en-US"/>
+        </w:rPr>
+        <w:t>X</w:t>
+      </w:r>
+      <w:r>
+        <w:rPr>
+          <w:rFonts w:hint="cs"/>
+          <w:rtl/>
+          <w:lang w:val="en-US"/>
+        </w:rPr>
+        <w:t>4</w:t>
+      </w:r>
+    </w:p>
+    <w:p>
+      <w:pPr>
+        <w:bidi/>
+        <w:rPr>
+          <w:rFonts w:hint="cs"/>
+          <w:rtl/>
+          <w:lang w:val="en-US"/>
+        </w:rPr>
+      </w:pPr>
+      <w:r>
+        <w:rPr>
+          <w:rFonts w:hint="cs"/>
+          <w:rtl/>
+          <w:lang w:val="en-US"/>
+        </w:rPr>
+        <w:t xml:space="preserve">האלגוריתם מוצא </w:t>
+      </w:r>
+      <w:r>
+        <w:rPr>
+          <w:rFonts w:hint="cs"/>
+          <w:rtl/>
+          <w:lang w:val="en-US"/>
+        </w:rPr>
+        <w:t>כחצי מהפעמים</w:t>
+      </w:r>
+      <w:r>
+        <w:rPr>
+          <w:rFonts w:hint="cs"/>
+          <w:rtl/>
+          <w:lang w:val="en-US"/>
+        </w:rPr>
+        <w:t xml:space="preserve"> </w:t>
+      </w:r>
+      <w:r>
+        <w:rPr>
+          <w:rFonts w:hint="cs"/>
+          <w:rtl/>
+          <w:lang w:val="en-US"/>
+        </w:rPr>
+        <w:t>ריבוע</w:t>
+      </w:r>
+      <w:r>
+        <w:rPr>
+          <w:rFonts w:hint="cs"/>
+          <w:rtl/>
+          <w:lang w:val="en-US"/>
+        </w:rPr>
+        <w:t xml:space="preserve"> קסם גם כשמשתמשים באבולוציה רגילה</w:t>
+      </w:r>
+      <w:r>
+        <w:rPr>
+          <w:rFonts w:hint="cs"/>
+          <w:rtl/>
+          <w:lang w:val="en-US"/>
+        </w:rPr>
+        <w:t xml:space="preserve"> אך משמעותית לאט יותר</w:t>
+      </w:r>
+      <w:r>
+        <w:rPr>
+          <w:rFonts w:hint="cs"/>
+          <w:rtl/>
+          <w:lang w:val="en-US"/>
+        </w:rPr>
+        <w:t xml:space="preserve"> (בהמשך הדוח נראה תוצאות עם למארק</w:t>
+      </w:r>
+      <w:r>
+        <w:rPr>
+          <w:rFonts w:hint="cs"/>
+          <w:rtl/>
+          <w:lang w:val="en-US"/>
+        </w:rPr>
+        <w:t xml:space="preserve"> בקשר לריבוע קסם מושלם</w:t>
+      </w:r>
+      <w:r>
+        <w:rPr>
+          <w:rFonts w:hint="cs"/>
+          <w:rtl/>
+          <w:lang w:val="en-US"/>
+        </w:rPr>
+        <w:t>)</w:t>
+      </w:r>
+    </w:p>
+    <w:p>
+      <w:pPr>
+        <w:jc w:val="right"/>
+        <w:rPr>
+          <w:lang w:val="en-US"/>
+        </w:rPr>
+      </w:pPr>
+      <w:r>
+        <w:rPr>
+          <w:lang w:val="en-US"/>
+        </w:rPr>
+        <w:drawing>
+          <wp:inline distT="0" distB="0" distL="0" distR="0" wp14:anchorId="2D87BD1E" wp14:editId="4B6EEE1B">
+            <wp:extent cx="4706007" cy="3248478"/>
+            <wp:effectExtent l="0" t="0" r="0" b="9525"/>
+            <wp:docPr id="1886242528" name="Picture 1"/>
+            <wp:cNvGraphicFramePr>
+              <a:graphicFrameLocks xmlns:a="http://schemas.openxmlformats.org/drawingml/2006/main" noChangeAspect="1"/>
+            </wp:cNvGraphicFramePr>
+            <a:graphic xmlns:a="http://schemas.openxmlformats.org/drawingml/2006/main">
+              <a:graphicData uri="http://schemas.openxmlformats.org/drawingml/2006/picture">
+                <pic:pic xmlns:pic="http://schemas.openxmlformats.org/drawingml/2006/picture">
+                  <pic:nvPicPr>
+                    <pic:cNvPr id="1886242528" name=""/>
                     <pic:cNvPicPr/>
                   </pic:nvPicPr>
                   <pic:blipFill>
@@ -785,7 +2469,7 @@
                   <pic:spPr>
                     <a:xfrm>
                       <a:off x="0" y="0"/>
-                      <a:ext cx="4277322" cy="3353268"/>
+                      <a:ext cx="4706007" cy="3248478"/>
                     </a:xfrm>
                     <a:prstGeom prst="rect">
                       <a:avLst/>
@@ -797,16 +2481,26 @@
           </wp:inline>
         </w:drawing>
       </w:r>
+    </w:p>
+    <w:p>
+      <w:pPr>
+        <w:jc w:val="right"/>
+        <w:rPr>
+          <w:rtl/>
+          <w:lang w:val="en-US"/>
+        </w:rPr>
+      </w:pPr>
       <w:r>
         <w:rPr>
           <w:noProof/>
           <w:lang w:val="en-US"/>
         </w:rPr>
+        <w:lastRenderedPageBreak/>
         <w:drawing>
-          <wp:inline distT="0" distB="0" distL="0" distR="0" wp14:anchorId="4B589253" wp14:editId="71C88456">
+          <wp:inline distT="0" distB="0" distL="0" distR="0" wp14:anchorId="65F30891" wp14:editId="0BEAC8C2">
             <wp:extent cx="5720715" cy="2882265"/>
             <wp:effectExtent l="0" t="0" r="0" b="0"/>
-            <wp:docPr id="322209572" name="Picture 5"/>
+            <wp:docPr id="467702663" name="Picture 9"/>
             <wp:cNvGraphicFramePr>
               <a:graphicFrameLocks xmlns:a="http://schemas.openxmlformats.org/drawingml/2006/main" noChangeAspect="1"/>
             </wp:cNvGraphicFramePr>
@@ -814,7 +2508,7 @@
               <a:graphicData uri="http://schemas.openxmlformats.org/drawingml/2006/picture">
                 <pic:pic xmlns:pic="http://schemas.openxmlformats.org/drawingml/2006/picture">
                   <pic:nvPicPr>
-                    <pic:cNvPr id="0" name="Picture 5"/>
+                    <pic:cNvPr id="0" name="Picture 9"/>
                     <pic:cNvPicPr>
                       <a:picLocks noChangeAspect="1" noChangeArrowheads="1"/>
                     </pic:cNvPicPr>
@@ -865,195 +2559,74 @@
       <w:pPr>
         <w:jc w:val="right"/>
         <w:rPr>
-          <w:b/>
-          <w:bCs/>
-          <w:rtl/>
-          <w:lang w:val="en-US"/>
-        </w:rPr>
-      </w:pPr>
-      <w:r>
-        <w:rPr>
-          <w:rFonts w:hint="cs"/>
-          <w:b/>
-          <w:bCs/>
-          <w:sz w:val="40"/>
-          <w:szCs w:val="40"/>
-          <w:rtl/>
-          <w:lang w:val="en-US"/>
-        </w:rPr>
-        <w:t>ריבוע קסם מושלם:</w:t>
-      </w:r>
-    </w:p>
-    <w:p>
-      <w:pPr>
-        <w:bidi/>
-        <w:rPr>
-          <w:lang w:val="en-US"/>
-        </w:rPr>
-      </w:pPr>
-      <w:r>
-        <w:rPr>
-          <w:rFonts w:hint="cs"/>
-          <w:rtl/>
-          <w:lang w:val="en-US"/>
-        </w:rPr>
-        <w:t>יותר קשה  למצוא אך האלגוריתם לפעמים מצליח</w:t>
-      </w:r>
-    </w:p>
-    <w:p>
-      <w:pPr>
-        <w:bidi/>
-        <w:rPr>
-          <w:rtl/>
-          <w:lang w:val="en-US"/>
-        </w:rPr>
-      </w:pPr>
-      <w:r>
-        <w:rPr>
-          <w:rFonts w:hint="cs"/>
-          <w:rtl/>
-          <w:lang w:val="en-US"/>
-        </w:rPr>
-        <w:t xml:space="preserve">הרצנו </w:t>
-      </w:r>
-      <w:r>
-        <w:rPr>
-          <w:rFonts w:hint="cs"/>
-          <w:rtl/>
-          <w:lang w:val="en-US"/>
-        </w:rPr>
-        <w:t>10 נסיונות</w:t>
-      </w:r>
-      <w:r>
-        <w:rPr>
-          <w:rFonts w:hint="cs"/>
-          <w:rtl/>
-          <w:lang w:val="en-US"/>
-        </w:rPr>
-        <w:t xml:space="preserve"> עם אוכלוסיה בגודל 100 בשיטת למארק לאורך 500 דורות וזאת הייתה ההתפלגות</w:t>
-      </w:r>
-      <w:r>
-        <w:rPr>
-          <w:rFonts w:hint="cs"/>
-          <w:rtl/>
-          <w:lang w:val="en-US"/>
-        </w:rPr>
-        <w:t xml:space="preserve"> של התוצאות</w:t>
-      </w:r>
-      <w:r>
-        <w:rPr>
-          <w:rFonts w:hint="cs"/>
-          <w:rtl/>
-          <w:lang w:val="en-US"/>
-        </w:rPr>
-        <w:t>:</w:t>
-      </w:r>
-    </w:p>
-    <w:p>
-      <w:pPr>
-        <w:bidi/>
-        <w:rPr>
-          <w:rtl/>
-          <w:lang w:val="en-US"/>
-        </w:rPr>
-      </w:pPr>
-      <w:r>
-        <w:rPr>
-          <w:rFonts w:hint="cs"/>
-          <w:rtl/>
-          <w:lang w:val="en-US"/>
-        </w:rPr>
-        <w:t>ריבוע</w:t>
-      </w:r>
-      <w:r>
-        <w:rPr>
-          <w:rFonts w:hint="cs"/>
-          <w:rtl/>
-          <w:lang w:val="en-US"/>
-        </w:rPr>
-        <w:t xml:space="preserve"> קסם</w:t>
-      </w:r>
-      <w:r>
-        <w:rPr>
-          <w:rFonts w:hint="cs"/>
-          <w:rtl/>
-          <w:lang w:val="en-US"/>
-        </w:rPr>
-        <w:t xml:space="preserve"> מושלם:</w:t>
-      </w:r>
-      <w:r>
-        <w:rPr>
-          <w:rFonts w:hint="cs"/>
-          <w:rtl/>
-          <w:lang w:val="en-US"/>
-        </w:rPr>
-        <w:t xml:space="preserve"> </w:t>
-      </w:r>
-      <w:r>
-        <w:rPr>
-          <w:rFonts w:hint="cs"/>
-          <w:rtl/>
-          <w:lang w:val="en-US"/>
-        </w:rPr>
-        <w:t>3</w:t>
-      </w:r>
-    </w:p>
-    <w:p>
-      <w:pPr>
-        <w:bidi/>
-        <w:rPr>
-          <w:rtl/>
-          <w:lang w:val="en-US"/>
-        </w:rPr>
-      </w:pPr>
-      <w:r>
-        <w:rPr>
-          <w:rFonts w:hint="cs"/>
-          <w:rtl/>
-          <w:lang w:val="en-US"/>
-        </w:rPr>
-        <w:t xml:space="preserve">רק </w:t>
-      </w:r>
-      <w:r>
-        <w:rPr>
-          <w:rFonts w:hint="cs"/>
-          <w:rtl/>
-          <w:lang w:val="en-US"/>
-        </w:rPr>
-        <w:t xml:space="preserve">ריבוע קסם רגיל: </w:t>
-      </w:r>
-      <w:r>
-        <w:rPr>
-          <w:rFonts w:hint="cs"/>
-          <w:rtl/>
-          <w:lang w:val="en-US"/>
-        </w:rPr>
-        <w:t>5</w:t>
-      </w:r>
-    </w:p>
-    <w:p>
-      <w:pPr>
-        <w:bidi/>
-        <w:rPr>
-          <w:rtl/>
-          <w:lang w:val="en-US"/>
-        </w:rPr>
-      </w:pPr>
-      <w:r>
-        <w:rPr>
-          <w:rFonts w:hint="cs"/>
-          <w:rtl/>
-          <w:lang w:val="en-US"/>
-        </w:rPr>
-        <w:t xml:space="preserve">כלום: </w:t>
-      </w:r>
-      <w:r>
-        <w:rPr>
-          <w:rFonts w:hint="cs"/>
-          <w:rtl/>
-          <w:lang w:val="en-US"/>
-        </w:rPr>
-        <w:t>2</w:t>
+          <w:rtl/>
+          <w:lang w:val="en-US"/>
+        </w:rPr>
+      </w:pPr>
+    </w:p>
+    <w:p>
+      <w:pPr>
+        <w:jc w:val="right"/>
+        <w:rPr>
+          <w:rtl/>
+          <w:lang w:val="en-US"/>
+        </w:rPr>
+      </w:pPr>
+      <w:r>
+        <w:rPr>
+          <w:rFonts w:hint="cs"/>
+          <w:rtl/>
+          <w:lang w:val="en-US"/>
+        </w:rPr>
+        <w:t xml:space="preserve">כאשר מנסים למצוא 5*5 הוא כבר מתקשה יותר </w:t>
+      </w:r>
+      <w:r>
+        <w:rPr>
+          <w:rFonts w:hint="cs"/>
+          <w:rtl/>
+          <w:lang w:val="en-US"/>
+        </w:rPr>
+        <w:t>,</w:t>
+      </w:r>
+      <w:r>
+        <w:rPr>
+          <w:rFonts w:hint="cs"/>
+          <w:rtl/>
+          <w:lang w:val="en-US"/>
+        </w:rPr>
+        <w:t xml:space="preserve"> באבולוציה רגילה בדרך כלל לא מוצאים,</w:t>
+      </w:r>
+      <w:r>
+        <w:rPr>
+          <w:rFonts w:hint="cs"/>
+          <w:rtl/>
+          <w:lang w:val="en-US"/>
+        </w:rPr>
+        <w:t xml:space="preserve"> הצלחנו למצוא יחסית מהר כש</w:t>
+      </w:r>
+      <w:r>
+        <w:rPr>
+          <w:rFonts w:hint="cs"/>
+          <w:rtl/>
+          <w:lang w:val="en-US"/>
+        </w:rPr>
+        <w:t>הש</w:t>
+      </w:r>
+      <w:r>
+        <w:rPr>
+          <w:rFonts w:hint="cs"/>
+          <w:rtl/>
+          <w:lang w:val="en-US"/>
+        </w:rPr>
+        <w:t>תמשנו בלמארק</w:t>
+      </w:r>
+      <w:r>
+        <w:rPr>
+          <w:rFonts w:hint="cs"/>
+          <w:rtl/>
+          <w:lang w:val="en-US"/>
+        </w:rPr>
+        <w:t xml:space="preserve"> ובצורה יותר עקבית</w:t>
       </w:r>
     </w:p>
     <w:p>
@@ -1070,10 +2643,10 @@
         </w:rPr>
         <w:lastRenderedPageBreak/>
         <w:drawing>
-          <wp:inline distT="0" distB="0" distL="0" distR="0" wp14:anchorId="16C355EB" wp14:editId="1B355F5C">
-            <wp:extent cx="5731510" cy="2543175"/>
-            <wp:effectExtent l="0" t="0" r="2540" b="9525"/>
-            <wp:docPr id="249608921" name="Picture 1"/>
+          <wp:inline distT="0" distB="0" distL="0" distR="0" wp14:anchorId="6E6FAE53" wp14:editId="4D7F9558">
+            <wp:extent cx="4277322" cy="3353268"/>
+            <wp:effectExtent l="0" t="0" r="9525" b="0"/>
+            <wp:docPr id="1341858479" name="Picture 1"/>
             <wp:cNvGraphicFramePr>
               <a:graphicFrameLocks xmlns:a="http://schemas.openxmlformats.org/drawingml/2006/main" noChangeAspect="1"/>
             </wp:cNvGraphicFramePr>
@@ -1081,7 +2654,7 @@
               <a:graphicData uri="http://schemas.openxmlformats.org/drawingml/2006/picture">
                 <pic:pic xmlns:pic="http://schemas.openxmlformats.org/drawingml/2006/picture">
                   <pic:nvPicPr>
-                    <pic:cNvPr id="249608921" name=""/>
+                    <pic:cNvPr id="1341858479" name=""/>
                     <pic:cNvPicPr/>
                   </pic:nvPicPr>
                   <pic:blipFill>
@@ -1093,7 +2666,7 @@
                   <pic:spPr>
                     <a:xfrm>
                       <a:off x="0" y="0"/>
-                      <a:ext cx="5731510" cy="2543175"/>
+                      <a:ext cx="4277322" cy="3353268"/>
                     </a:xfrm>
                     <a:prstGeom prst="rect">
                       <a:avLst/>
@@ -1111,10 +2684,10 @@
           <w:lang w:val="en-US"/>
         </w:rPr>
         <w:drawing>
-          <wp:inline distT="0" distB="0" distL="0" distR="0" wp14:anchorId="26CA9E87" wp14:editId="6486D012">
+          <wp:inline distT="0" distB="0" distL="0" distR="0" wp14:anchorId="4B589253" wp14:editId="71C88456">
             <wp:extent cx="5720715" cy="2882265"/>
             <wp:effectExtent l="0" t="0" r="0" b="0"/>
-            <wp:docPr id="1957620898" name="Picture 11"/>
+            <wp:docPr id="322209572" name="Picture 5"/>
             <wp:cNvGraphicFramePr>
               <a:graphicFrameLocks xmlns:a="http://schemas.openxmlformats.org/drawingml/2006/main" noChangeAspect="1"/>
             </wp:cNvGraphicFramePr>
@@ -1122,7 +2695,7 @@
               <a:graphicData uri="http://schemas.openxmlformats.org/drawingml/2006/picture">
                 <pic:pic xmlns:pic="http://schemas.openxmlformats.org/drawingml/2006/picture">
                   <pic:nvPicPr>
-                    <pic:cNvPr id="0" name="Picture 11"/>
+                    <pic:cNvPr id="0" name="Picture 5"/>
                     <pic:cNvPicPr>
                       <a:picLocks noChangeAspect="1" noChangeArrowheads="1"/>
                     </pic:cNvPicPr>
@@ -1164,22 +2737,306 @@
       <w:pPr>
         <w:jc w:val="right"/>
         <w:rPr>
-          <w:rFonts w:hint="cs"/>
-          <w:rtl/>
-          <w:lang w:val="en-US"/>
-        </w:rPr>
-      </w:pPr>
-      <w:r>
-        <w:rPr>
-          <w:noProof/>
+          <w:rtl/>
+          <w:lang w:val="en-US"/>
+        </w:rPr>
+      </w:pPr>
+    </w:p>
+    <w:p>
+      <w:pPr>
+        <w:jc w:val="right"/>
+        <w:rPr>
+          <w:b/>
+          <w:bCs/>
+          <w:rtl/>
+          <w:lang w:val="en-US"/>
+        </w:rPr>
+      </w:pPr>
+      <w:r>
+        <w:rPr>
+          <w:rFonts w:hint="cs"/>
+          <w:b/>
+          <w:bCs/>
+          <w:sz w:val="40"/>
+          <w:szCs w:val="40"/>
+          <w:rtl/>
+          <w:lang w:val="en-US"/>
+        </w:rPr>
+        <w:t>ריבוע קסם מושלם</w:t>
+      </w:r>
+    </w:p>
+    <w:p>
+      <w:pPr>
+        <w:bidi/>
+        <w:rPr>
+          <w:lang w:val="en-US"/>
+        </w:rPr>
+      </w:pPr>
+      <w:r>
+        <w:rPr>
+          <w:rFonts w:hint="cs"/>
+          <w:rtl/>
+          <w:lang w:val="en-US"/>
+        </w:rPr>
+        <w:t xml:space="preserve">יותר קשה למצוא </w:t>
+      </w:r>
+      <w:r>
+        <w:rPr>
+          <w:rFonts w:hint="cs"/>
+          <w:rtl/>
+          <w:lang w:val="en-US"/>
+        </w:rPr>
+        <w:t xml:space="preserve">ריבוע קסם מושלם </w:t>
+      </w:r>
+      <w:r>
+        <w:rPr>
+          <w:rFonts w:hint="cs"/>
+          <w:rtl/>
+          <w:lang w:val="en-US"/>
+        </w:rPr>
+        <w:t>אך האלגוריתם לפעמים מצליח</w:t>
+      </w:r>
+    </w:p>
+    <w:p>
+      <w:pPr>
+        <w:bidi/>
+        <w:rPr>
+          <w:rtl/>
+          <w:lang w:val="en-US"/>
+        </w:rPr>
+      </w:pPr>
+      <w:r>
+        <w:rPr>
+          <w:rFonts w:hint="cs"/>
+          <w:rtl/>
+          <w:lang w:val="en-US"/>
+        </w:rPr>
+        <w:t xml:space="preserve">הרצנו </w:t>
+      </w:r>
+      <w:r>
+        <w:rPr>
+          <w:rFonts w:hint="cs"/>
+          <w:rtl/>
+          <w:lang w:val="en-US"/>
+        </w:rPr>
+        <w:t>10 נסיונות</w:t>
+      </w:r>
+      <w:r>
+        <w:rPr>
+          <w:rFonts w:hint="cs"/>
+          <w:rtl/>
+          <w:lang w:val="en-US"/>
+        </w:rPr>
+        <w:t xml:space="preserve"> עם אוכלוסיה בגודל 100 בשיטת למארק לאורך 500 דורות וזאת הייתה ההתפלגות</w:t>
+      </w:r>
+      <w:r>
+        <w:rPr>
+          <w:rFonts w:hint="cs"/>
+          <w:rtl/>
+          <w:lang w:val="en-US"/>
+        </w:rPr>
+        <w:t xml:space="preserve"> של התוצאות</w:t>
+      </w:r>
+      <w:r>
+        <w:rPr>
+          <w:rFonts w:hint="cs"/>
+          <w:rtl/>
+          <w:lang w:val="en-US"/>
+        </w:rPr>
+        <w:t>:</w:t>
+      </w:r>
+    </w:p>
+    <w:p>
+      <w:pPr>
+        <w:pStyle w:val="ListParagraph"/>
+        <w:numPr>
+          <w:ilvl w:val="0"/>
+          <w:numId w:val="2"/>
+        </w:numPr>
+        <w:bidi/>
+        <w:rPr>
+          <w:rtl/>
+          <w:lang w:val="en-US"/>
+        </w:rPr>
+      </w:pPr>
+      <w:r>
+        <w:rPr>
+          <w:rFonts w:hint="cs"/>
+          <w:rtl/>
+          <w:lang w:val="en-US"/>
+        </w:rPr>
+        <w:t xml:space="preserve">הרצות בהן מצאנו </w:t>
+      </w:r>
+      <w:r>
+        <w:rPr>
+          <w:rFonts w:hint="cs"/>
+          <w:rtl/>
+          <w:lang w:val="en-US"/>
+        </w:rPr>
+        <w:t>ריבוע</w:t>
+      </w:r>
+      <w:r>
+        <w:rPr>
+          <w:rFonts w:hint="cs"/>
+          <w:rtl/>
+          <w:lang w:val="en-US"/>
+        </w:rPr>
+        <w:t xml:space="preserve"> קסם</w:t>
+      </w:r>
+      <w:r>
+        <w:rPr>
+          <w:rFonts w:hint="cs"/>
+          <w:rtl/>
+          <w:lang w:val="en-US"/>
+        </w:rPr>
+        <w:t xml:space="preserve"> מושלם:</w:t>
+      </w:r>
+      <w:r>
+        <w:rPr>
+          <w:rFonts w:hint="cs"/>
+          <w:rtl/>
+          <w:lang w:val="en-US"/>
+        </w:rPr>
+        <w:t xml:space="preserve"> </w:t>
+      </w:r>
+      <w:r>
+        <w:rPr>
+          <w:rFonts w:hint="cs"/>
+          <w:rtl/>
+          <w:lang w:val="en-US"/>
+        </w:rPr>
+        <w:t>3/10</w:t>
+      </w:r>
+    </w:p>
+    <w:p>
+      <w:pPr>
+        <w:pStyle w:val="ListParagraph"/>
+        <w:numPr>
+          <w:ilvl w:val="0"/>
+          <w:numId w:val="2"/>
+        </w:numPr>
+        <w:bidi/>
+        <w:rPr>
+          <w:rtl/>
+          <w:lang w:val="en-US"/>
+        </w:rPr>
+      </w:pPr>
+      <w:r>
+        <w:rPr>
+          <w:rFonts w:hint="cs"/>
+          <w:rtl/>
+          <w:lang w:val="en-US"/>
+        </w:rPr>
+        <w:t xml:space="preserve">הרצות בהן מצאנו </w:t>
+      </w:r>
+      <w:r>
+        <w:rPr>
+          <w:rFonts w:hint="cs"/>
+          <w:rtl/>
+          <w:lang w:val="en-US"/>
+        </w:rPr>
+        <w:t xml:space="preserve">רק </w:t>
+      </w:r>
+      <w:r>
+        <w:rPr>
+          <w:rFonts w:hint="cs"/>
+          <w:rtl/>
+          <w:lang w:val="en-US"/>
+        </w:rPr>
+        <w:t xml:space="preserve">ריבוע קסם רגיל: </w:t>
+      </w:r>
+      <w:r>
+        <w:rPr>
+          <w:rFonts w:hint="cs"/>
+          <w:rtl/>
+          <w:lang w:val="en-US"/>
+        </w:rPr>
+        <w:t>5/10</w:t>
+      </w:r>
+    </w:p>
+    <w:p>
+      <w:pPr>
+        <w:pStyle w:val="ListParagraph"/>
+        <w:numPr>
+          <w:ilvl w:val="0"/>
+          <w:numId w:val="2"/>
+        </w:numPr>
+        <w:bidi/>
+        <w:rPr>
+          <w:lang w:val="en-US"/>
+        </w:rPr>
+      </w:pPr>
+      <w:r>
+        <w:rPr>
+          <w:rFonts w:hint="cs"/>
+          <w:rtl/>
+          <w:lang w:val="en-US"/>
+        </w:rPr>
+        <w:t xml:space="preserve">הרצות בהן לא מצאנו </w:t>
+      </w:r>
+      <w:r>
+        <w:rPr>
+          <w:rFonts w:hint="cs"/>
+          <w:rtl/>
+          <w:lang w:val="en-US"/>
+        </w:rPr>
+        <w:t xml:space="preserve">כלום: </w:t>
+      </w:r>
+      <w:r>
+        <w:rPr>
+          <w:rFonts w:hint="cs"/>
+          <w:rtl/>
+          <w:lang w:val="en-US"/>
+        </w:rPr>
+        <w:t>2/10</w:t>
+      </w:r>
+    </w:p>
+    <w:p>
+      <w:pPr>
+        <w:pStyle w:val="ListParagraph"/>
+        <w:bidi/>
+        <w:rPr>
+          <w:rtl/>
+          <w:lang w:val="en-US"/>
+        </w:rPr>
+      </w:pPr>
+    </w:p>
+    <w:p>
+      <w:pPr>
+        <w:pStyle w:val="ListParagraph"/>
+        <w:bidi/>
+        <w:rPr>
+          <w:rtl/>
+          <w:lang w:val="en-US"/>
+        </w:rPr>
+      </w:pPr>
+      <w:r>
+        <w:rPr>
+          <w:rFonts w:hint="cs"/>
+          <w:rtl/>
           <w:lang w:val="en-US"/>
         </w:rPr>
         <w:lastRenderedPageBreak/>
+        <w:t>כלומר מוצאים ריבוע קסם כלשהו 80% מהפעמים ומושלם 30%</w:t>
+      </w:r>
+    </w:p>
+    <w:p>
+      <w:pPr>
+        <w:jc w:val="right"/>
+        <w:rPr>
+          <w:rtl/>
+          <w:lang w:val="en-US"/>
+        </w:rPr>
+      </w:pPr>
+      <w:r>
+        <w:rPr>
+          <w:lang w:val="en-US"/>
+        </w:rPr>
         <w:drawing>
-          <wp:inline distT="0" distB="0" distL="0" distR="0" wp14:anchorId="39E2D71F" wp14:editId="6B28777B">
-            <wp:extent cx="5720715" cy="2882265"/>
-            <wp:effectExtent l="0" t="0" r="0" b="0"/>
-            <wp:docPr id="1238535924" name="Picture 6"/>
+          <wp:inline distT="0" distB="0" distL="0" distR="0" wp14:anchorId="16C355EB" wp14:editId="1B355F5C">
+            <wp:extent cx="5731510" cy="2543175"/>
+            <wp:effectExtent l="0" t="0" r="2540" b="9525"/>
+            <wp:docPr id="249608921" name="Picture 1"/>
             <wp:cNvGraphicFramePr>
               <a:graphicFrameLocks xmlns:a="http://schemas.openxmlformats.org/drawingml/2006/main" noChangeAspect="1"/>
             </wp:cNvGraphicFramePr>
@@ -1187,13 +3044,54 @@
               <a:graphicData uri="http://schemas.openxmlformats.org/drawingml/2006/picture">
                 <pic:pic xmlns:pic="http://schemas.openxmlformats.org/drawingml/2006/picture">
                   <pic:nvPicPr>
-                    <pic:cNvPr id="0" name="Picture 6"/>
+                    <pic:cNvPr id="249608921" name=""/>
+                    <pic:cNvPicPr/>
+                  </pic:nvPicPr>
+                  <pic:blipFill>
+                    <a:blip r:embed="rId15"/>
+                    <a:stretch>
+                      <a:fillRect/>
+                    </a:stretch>
+                  </pic:blipFill>
+                  <pic:spPr>
+                    <a:xfrm>
+                      <a:off x="0" y="0"/>
+                      <a:ext cx="5731510" cy="2543175"/>
+                    </a:xfrm>
+                    <a:prstGeom prst="rect">
+                      <a:avLst/>
+                    </a:prstGeom>
+                  </pic:spPr>
+                </pic:pic>
+              </a:graphicData>
+            </a:graphic>
+          </wp:inline>
+        </w:drawing>
+      </w:r>
+      <w:r>
+        <w:rPr>
+          <w:noProof/>
+          <w:lang w:val="en-US"/>
+        </w:rPr>
+        <w:drawing>
+          <wp:inline distT="0" distB="0" distL="0" distR="0" wp14:anchorId="26CA9E87" wp14:editId="6486D012">
+            <wp:extent cx="5720715" cy="2882265"/>
+            <wp:effectExtent l="0" t="0" r="0" b="0"/>
+            <wp:docPr id="1957620898" name="Picture 11"/>
+            <wp:cNvGraphicFramePr>
+              <a:graphicFrameLocks xmlns:a="http://schemas.openxmlformats.org/drawingml/2006/main" noChangeAspect="1"/>
+            </wp:cNvGraphicFramePr>
+            <a:graphic xmlns:a="http://schemas.openxmlformats.org/drawingml/2006/main">
+              <a:graphicData uri="http://schemas.openxmlformats.org/drawingml/2006/picture">
+                <pic:pic xmlns:pic="http://schemas.openxmlformats.org/drawingml/2006/picture">
+                  <pic:nvPicPr>
+                    <pic:cNvPr id="0" name="Picture 11"/>
                     <pic:cNvPicPr>
                       <a:picLocks noChangeAspect="1" noChangeArrowheads="1"/>
                     </pic:cNvPicPr>
                   </pic:nvPicPr>
                   <pic:blipFill>
-                    <a:blip r:embed="rId14" cstate="print">
+                    <a:blip r:embed="rId16" cstate="print">
                       <a:extLst>
                         <a:ext uri="{28A0092B-C50C-407E-A947-70E740481C1C}">
                           <a14:useLocalDpi xmlns:a14="http://schemas.microsoft.com/office/drawing/2010/main" val="0"/>
@@ -1224,6 +3122,71 @@
           </wp:inline>
         </w:drawing>
       </w:r>
+    </w:p>
+    <w:p>
+      <w:pPr>
+        <w:jc w:val="right"/>
+        <w:rPr>
+          <w:rFonts w:hint="cs"/>
+          <w:rtl/>
+          <w:lang w:val="en-US"/>
+        </w:rPr>
+      </w:pPr>
+      <w:r>
+        <w:rPr>
+          <w:noProof/>
+          <w:lang w:val="en-US"/>
+        </w:rPr>
+        <w:lastRenderedPageBreak/>
+        <w:drawing>
+          <wp:inline distT="0" distB="0" distL="0" distR="0" wp14:anchorId="39E2D71F" wp14:editId="6B28777B">
+            <wp:extent cx="5720715" cy="2882265"/>
+            <wp:effectExtent l="0" t="0" r="0" b="0"/>
+            <wp:docPr id="1238535924" name="Picture 6"/>
+            <wp:cNvGraphicFramePr>
+              <a:graphicFrameLocks xmlns:a="http://schemas.openxmlformats.org/drawingml/2006/main" noChangeAspect="1"/>
+            </wp:cNvGraphicFramePr>
+            <a:graphic xmlns:a="http://schemas.openxmlformats.org/drawingml/2006/main">
+              <a:graphicData uri="http://schemas.openxmlformats.org/drawingml/2006/picture">
+                <pic:pic xmlns:pic="http://schemas.openxmlformats.org/drawingml/2006/picture">
+                  <pic:nvPicPr>
+                    <pic:cNvPr id="0" name="Picture 6"/>
+                    <pic:cNvPicPr>
+                      <a:picLocks noChangeAspect="1" noChangeArrowheads="1"/>
+                    </pic:cNvPicPr>
+                  </pic:nvPicPr>
+                  <pic:blipFill>
+                    <a:blip r:embed="rId16" cstate="print">
+                      <a:extLst>
+                        <a:ext uri="{28A0092B-C50C-407E-A947-70E740481C1C}">
+                          <a14:useLocalDpi xmlns:a14="http://schemas.microsoft.com/office/drawing/2010/main" val="0"/>
+                        </a:ext>
+                      </a:extLst>
+                    </a:blip>
+                    <a:srcRect/>
+                    <a:stretch>
+                      <a:fillRect/>
+                    </a:stretch>
+                  </pic:blipFill>
+                  <pic:spPr bwMode="auto">
+                    <a:xfrm>
+                      <a:off x="0" y="0"/>
+                      <a:ext cx="5720715" cy="2882265"/>
+                    </a:xfrm>
+                    <a:prstGeom prst="rect">
+                      <a:avLst/>
+                    </a:prstGeom>
+                    <a:noFill/>
+                    <a:ln>
+                      <a:noFill/>
+                    </a:ln>
+                  </pic:spPr>
+                </pic:pic>
+              </a:graphicData>
+            </a:graphic>
+          </wp:inline>
+        </w:drawing>
+      </w:r>
       <w:r>
         <w:rPr>
           <w:lang w:val="en-US"/>
@@ -1244,7 +3207,7 @@
                     <pic:cNvPicPr/>
                   </pic:nvPicPr>
                   <pic:blipFill>
-                    <a:blip r:embed="rId15"/>
+                    <a:blip r:embed="rId17"/>
                     <a:stretch>
                       <a:fillRect/>
                     </a:stretch>
@@ -1273,6 +3236,243 @@
     </w:sectPr>
   </w:body>
 </w:document>
+</file>
+
+<file path=word/numbering.xml><?xml version="1.0" encoding="utf-8"?>
+<w:numbering xmlns:wpc="http://schemas.microsoft.com/office/word/2010/wordprocessingCanvas" xmlns:cx="http://schemas.microsoft.com/office/drawing/2014/chartex" xmlns:cx1="http://schemas.microsoft.com/office/drawing/2015/9/8/chartex" xmlns:cx2="http://schemas.microsoft.com/office/drawing/2015/10/21/chartex" xmlns:cx3="http://schemas.microsoft.com/office/drawing/2016/5/9/chartex" xmlns:cx4="http://schemas.microsoft.com/office/drawing/2016/5/10/chartex" xmlns:cx5="http://schemas.microsoft.com/office/drawing/2016/5/11/chartex" xmlns:cx6="http://schemas.microsoft.com/office/drawing/2016/5/12/chartex" xmlns:cx7="http://schemas.microsoft.com/office/drawing/2016/5/13/chartex" xmlns:cx8="http://schemas.microsoft.com/office/drawing/2016/5/14/chartex" xmlns:mc="http://schemas.openxmlformats.org/markup-compatibility/2006" xmlns:aink="http://schemas.microsoft.com/office/drawing/2016/ink" xmlns:am3d="http://schemas.microsoft.com/office/drawing/2017/model3d" xmlns:o="urn:schemas-microsoft-com:office:office" xmlns:oel="http://schemas.microsoft.com/office/2019/extlst" xmlns:r="http://schemas.openxmlformats.org/officeDocument/2006/relationships" xmlns:m="http://schemas.openxmlformats.org/officeDocument/2006/math" xmlns:v="urn:schemas-microsoft-com:vml" xmlns:wp14="http://schemas.microsoft.com/office/word/2010/wordprocessingDrawing" xmlns:wp="http://schemas.openxmlformats.org/drawingml/2006/wordprocessingDrawing" xmlns:w10="urn:schemas-microsoft-com:office:word" xmlns:w="http://schemas.openxmlformats.org/wordprocessingml/2006/main" xmlns:w14="http://schemas.microsoft.com/office/word/2010/wordml" xmlns:w15="http://schemas.microsoft.com/office/word/2012/wordml" xmlns:w16cex="http://schemas.microsoft.com/office/word/2018/wordml/cex" xmlns:w16cid="http://schemas.microsoft.com/office/word/2016/wordml/cid" xmlns:w16="http://schemas.microsoft.com/office/word/2018/wordml" xmlns:w16du="http://schemas.microsoft.com/office/word/2023/wordml/word16du" xmlns:w16sdtdh="http://schemas.microsoft.com/office/word/2020/wordml/sdtdatahash" xmlns:w16sdtfl="http://schemas.microsoft.com/office/word/2024/wordml/sdtformatlock" xmlns:w16se="http://schemas.microsoft.com/office/word/2015/wordml/symex" xmlns:wpg="http://schemas.microsoft.com/office/word/2010/wordprocessingGroup" xmlns:wpi="http://schemas.microsoft.com/office/word/2010/wordprocessingInk" xmlns:wne="http://schemas.microsoft.com/office/word/2006/wordml" xmlns:wps="http://schemas.microsoft.com/office/word/2010/wordprocessingShape" mc:Ignorable="w14 w15 w16se w16cid w16 w16cex w16sdtdh w16sdtfl w16du wp14">
+  <w:abstractNum w:abstractNumId="0" w15:restartNumberingAfterBreak="0">
+    <w:nsid w:val="1B2C1063"/>
+    <w:multiLevelType w:val="hybridMultilevel"/>
+    <w:tmpl w:val="972272D0"/>
+    <w:lvl w:ilvl="0" w:tplc="04090001">
+      <w:start w:val="1"/>
+      <w:numFmt w:val="bullet"/>
+      <w:lvlText w:val=""/>
+      <w:lvlJc w:val="left"/>
+      <w:pPr>
+        <w:ind w:left="1635" w:hanging="360"/>
+      </w:pPr>
+      <w:rPr>
+        <w:rFonts w:ascii="Symbol" w:hAnsi="Symbol" w:hint="default"/>
+      </w:rPr>
+    </w:lvl>
+    <w:lvl w:ilvl="1" w:tplc="04090003" w:tentative="1">
+      <w:start w:val="1"/>
+      <w:numFmt w:val="bullet"/>
+      <w:lvlText w:val="o"/>
+      <w:lvlJc w:val="left"/>
+      <w:pPr>
+        <w:ind w:left="2355" w:hanging="360"/>
+      </w:pPr>
+      <w:rPr>
+        <w:rFonts w:ascii="Courier New" w:hAnsi="Courier New" w:cs="Courier New" w:hint="default"/>
+      </w:rPr>
+    </w:lvl>
+    <w:lvl w:ilvl="2" w:tplc="04090005" w:tentative="1">
+      <w:start w:val="1"/>
+      <w:numFmt w:val="bullet"/>
+      <w:lvlText w:val=""/>
+      <w:lvlJc w:val="left"/>
+      <w:pPr>
+        <w:ind w:left="3075" w:hanging="360"/>
+      </w:pPr>
+      <w:rPr>
+        <w:rFonts w:ascii="Wingdings" w:hAnsi="Wingdings" w:hint="default"/>
+      </w:rPr>
+    </w:lvl>
+    <w:lvl w:ilvl="3" w:tplc="04090001" w:tentative="1">
+      <w:start w:val="1"/>
+      <w:numFmt w:val="bullet"/>
+      <w:lvlText w:val=""/>
+      <w:lvlJc w:val="left"/>
+      <w:pPr>
+        <w:ind w:left="3795" w:hanging="360"/>
+      </w:pPr>
+      <w:rPr>
+        <w:rFonts w:ascii="Symbol" w:hAnsi="Symbol" w:hint="default"/>
+      </w:rPr>
+    </w:lvl>
+    <w:lvl w:ilvl="4" w:tplc="04090003" w:tentative="1">
+      <w:start w:val="1"/>
+      <w:numFmt w:val="bullet"/>
+      <w:lvlText w:val="o"/>
+      <w:lvlJc w:val="left"/>
+      <w:pPr>
+        <w:ind w:left="4515" w:hanging="360"/>
+      </w:pPr>
+      <w:rPr>
+        <w:rFonts w:ascii="Courier New" w:hAnsi="Courier New" w:cs="Courier New" w:hint="default"/>
+      </w:rPr>
+    </w:lvl>
+    <w:lvl w:ilvl="5" w:tplc="04090005" w:tentative="1">
+      <w:start w:val="1"/>
+      <w:numFmt w:val="bullet"/>
+      <w:lvlText w:val=""/>
+      <w:lvlJc w:val="left"/>
+      <w:pPr>
+        <w:ind w:left="5235" w:hanging="360"/>
+      </w:pPr>
+      <w:rPr>
+        <w:rFonts w:ascii="Wingdings" w:hAnsi="Wingdings" w:hint="default"/>
+      </w:rPr>
+    </w:lvl>
+    <w:lvl w:ilvl="6" w:tplc="04090001" w:tentative="1">
+      <w:start w:val="1"/>
+      <w:numFmt w:val="bullet"/>
+      <w:lvlText w:val=""/>
+      <w:lvlJc w:val="left"/>
+      <w:pPr>
+        <w:ind w:left="5955" w:hanging="360"/>
+      </w:pPr>
+      <w:rPr>
+        <w:rFonts w:ascii="Symbol" w:hAnsi="Symbol" w:hint="default"/>
+      </w:rPr>
+    </w:lvl>
+    <w:lvl w:ilvl="7" w:tplc="04090003" w:tentative="1">
+      <w:start w:val="1"/>
+      <w:numFmt w:val="bullet"/>
+      <w:lvlText w:val="o"/>
+      <w:lvlJc w:val="left"/>
+      <w:pPr>
+        <w:ind w:left="6675" w:hanging="360"/>
+      </w:pPr>
+      <w:rPr>
+        <w:rFonts w:ascii="Courier New" w:hAnsi="Courier New" w:cs="Courier New" w:hint="default"/>
+      </w:rPr>
+    </w:lvl>
+    <w:lvl w:ilvl="8" w:tplc="04090005" w:tentative="1">
+      <w:start w:val="1"/>
+      <w:numFmt w:val="bullet"/>
+      <w:lvlText w:val=""/>
+      <w:lvlJc w:val="left"/>
+      <w:pPr>
+        <w:ind w:left="7395" w:hanging="360"/>
+      </w:pPr>
+      <w:rPr>
+        <w:rFonts w:ascii="Wingdings" w:hAnsi="Wingdings" w:hint="default"/>
+      </w:rPr>
+    </w:lvl>
+  </w:abstractNum>
+  <w:abstractNum w:abstractNumId="1" w15:restartNumberingAfterBreak="0">
+    <w:nsid w:val="25D475AE"/>
+    <w:multiLevelType w:val="hybridMultilevel"/>
+    <w:tmpl w:val="E8E2CEFC"/>
+    <w:lvl w:ilvl="0" w:tplc="10000001">
+      <w:start w:val="1"/>
+      <w:numFmt w:val="bullet"/>
+      <w:lvlText w:val=""/>
+      <w:lvlJc w:val="left"/>
+      <w:pPr>
+        <w:ind w:left="720" w:hanging="360"/>
+      </w:pPr>
+      <w:rPr>
+        <w:rFonts w:ascii="Symbol" w:hAnsi="Symbol" w:hint="default"/>
+      </w:rPr>
+    </w:lvl>
+    <w:lvl w:ilvl="1" w:tplc="10000003" w:tentative="1">
+      <w:start w:val="1"/>
+      <w:numFmt w:val="bullet"/>
+      <w:lvlText w:val="o"/>
+      <w:lvlJc w:val="left"/>
+      <w:pPr>
+        <w:ind w:left="1440" w:hanging="360"/>
+      </w:pPr>
+      <w:rPr>
+        <w:rFonts w:ascii="Courier New" w:hAnsi="Courier New" w:cs="Courier New" w:hint="default"/>
+      </w:rPr>
+    </w:lvl>
+    <w:lvl w:ilvl="2" w:tplc="10000005" w:tentative="1">
+      <w:start w:val="1"/>
+      <w:numFmt w:val="bullet"/>
+      <w:lvlText w:val=""/>
+      <w:lvlJc w:val="left"/>
+      <w:pPr>
+        <w:ind w:left="2160" w:hanging="360"/>
+      </w:pPr>
+      <w:rPr>
+        <w:rFonts w:ascii="Wingdings" w:hAnsi="Wingdings" w:hint="default"/>
+      </w:rPr>
+    </w:lvl>
+    <w:lvl w:ilvl="3" w:tplc="10000001" w:tentative="1">
+      <w:start w:val="1"/>
+      <w:numFmt w:val="bullet"/>
+      <w:lvlText w:val=""/>
+      <w:lvlJc w:val="left"/>
+      <w:pPr>
+        <w:ind w:left="2880" w:hanging="360"/>
+      </w:pPr>
+      <w:rPr>
+        <w:rFonts w:ascii="Symbol" w:hAnsi="Symbol" w:hint="default"/>
+      </w:rPr>
+    </w:lvl>
+    <w:lvl w:ilvl="4" w:tplc="10000003" w:tentative="1">
+      <w:start w:val="1"/>
+      <w:numFmt w:val="bullet"/>
+      <w:lvlText w:val="o"/>
+      <w:lvlJc w:val="left"/>
+      <w:pPr>
+        <w:ind w:left="3600" w:hanging="360"/>
+      </w:pPr>
+      <w:rPr>
+        <w:rFonts w:ascii="Courier New" w:hAnsi="Courier New" w:cs="Courier New" w:hint="default"/>
+      </w:rPr>
+    </w:lvl>
+    <w:lvl w:ilvl="5" w:tplc="10000005" w:tentative="1">
+      <w:start w:val="1"/>
+      <w:numFmt w:val="bullet"/>
+      <w:lvlText w:val=""/>
+      <w:lvlJc w:val="left"/>
+      <w:pPr>
+        <w:ind w:left="4320" w:hanging="360"/>
+      </w:pPr>
+      <w:rPr>
+        <w:rFonts w:ascii="Wingdings" w:hAnsi="Wingdings" w:hint="default"/>
+      </w:rPr>
+    </w:lvl>
+    <w:lvl w:ilvl="6" w:tplc="10000001" w:tentative="1">
+      <w:start w:val="1"/>
+      <w:numFmt w:val="bullet"/>
+      <w:lvlText w:val=""/>
+      <w:lvlJc w:val="left"/>
+      <w:pPr>
+        <w:ind w:left="5040" w:hanging="360"/>
+      </w:pPr>
+      <w:rPr>
+        <w:rFonts w:ascii="Symbol" w:hAnsi="Symbol" w:hint="default"/>
+      </w:rPr>
+    </w:lvl>
+    <w:lvl w:ilvl="7" w:tplc="10000003" w:tentative="1">
+      <w:start w:val="1"/>
+      <w:numFmt w:val="bullet"/>
+      <w:lvlText w:val="o"/>
+      <w:lvlJc w:val="left"/>
+      <w:pPr>
+        <w:ind w:left="5760" w:hanging="360"/>
+      </w:pPr>
+      <w:rPr>
+        <w:rFonts w:ascii="Courier New" w:hAnsi="Courier New" w:cs="Courier New" w:hint="default"/>
+      </w:rPr>
+    </w:lvl>
+    <w:lvl w:ilvl="8" w:tplc="10000005" w:tentative="1">
+      <w:start w:val="1"/>
+      <w:numFmt w:val="bullet"/>
+      <w:lvlText w:val=""/>
+      <w:lvlJc w:val="left"/>
+      <w:pPr>
+        <w:ind w:left="6480" w:hanging="360"/>
+      </w:pPr>
+      <w:rPr>
+        <w:rFonts w:ascii="Wingdings" w:hAnsi="Wingdings" w:hint="default"/>
+      </w:rPr>
+    </w:lvl>
+  </w:abstractNum>
+  <w:num w:numId="1" w16cid:durableId="513543562">
+    <w:abstractNumId w:val="0"/>
+  </w:num>
+  <w:num w:numId="2" w16cid:durableId="1142579984">
+    <w:abstractNumId w:val="1"/>
+  </w:num>
+</w:numbering>
 </file>
 
 <file path=word/styles.xml><?xml version="1.0" encoding="utf-8"?>
@@ -2191,6 +4391,51 @@
       <w:spacing w:val="5"/>
     </w:rPr>
   </w:style>
+  <w:style w:type="character" w:styleId="Hyperlink">
+    <w:name w:val="Hyperlink"/>
+    <w:basedOn w:val="DefaultParagraphFont"/>
+    <w:uiPriority w:val="99"/>
+    <w:unhideWhenUsed/>
+    <w:rsid w:val="0014628B"/>
+    <w:rPr>
+      <w:color w:val="467886" w:themeColor="hyperlink"/>
+      <w:u w:val="single"/>
+    </w:rPr>
+  </w:style>
+  <w:style w:type="character" w:styleId="UnresolvedMention">
+    <w:name w:val="Unresolved Mention"/>
+    <w:basedOn w:val="DefaultParagraphFont"/>
+    <w:uiPriority w:val="99"/>
+    <w:semiHidden/>
+    <w:unhideWhenUsed/>
+    <w:rsid w:val="0014628B"/>
+    <w:rPr>
+      <w:color w:val="605E5C"/>
+      <w:shd w:val="clear" w:color="auto" w:fill="E1DFDD"/>
+    </w:rPr>
+  </w:style>
+  <w:style w:type="character" w:styleId="FollowedHyperlink">
+    <w:name w:val="FollowedHyperlink"/>
+    <w:basedOn w:val="DefaultParagraphFont"/>
+    <w:uiPriority w:val="99"/>
+    <w:semiHidden/>
+    <w:unhideWhenUsed/>
+    <w:rsid w:val="001332F9"/>
+    <w:rPr>
+      <w:color w:val="96607D" w:themeColor="followedHyperlink"/>
+      <w:u w:val="single"/>
+    </w:rPr>
+  </w:style>
+  <w:style w:type="character" w:styleId="PlaceholderText">
+    <w:name w:val="Placeholder Text"/>
+    <w:basedOn w:val="DefaultParagraphFont"/>
+    <w:uiPriority w:val="99"/>
+    <w:semiHidden/>
+    <w:rsid w:val="00AD3E5C"/>
+    <w:rPr>
+      <w:color w:val="666666"/>
+    </w:rPr>
+  </w:style>
 </w:styles>
 </file>
 

</xml_diff>